<commit_message>
Fix first 2 tables
</commit_message>
<xml_diff>
--- a/09.04.01/ИНМиТ_ИТиАП_09.04.01_М2.1_Практики, в том числе научно-исследовательская работа.docx
+++ b/09.04.01/ИНМиТ_ИТиАП_09.04.01_М2.1_Практики, в том числе научно-исследовательская работа.docx
@@ -3473,8 +3473,6 @@
           <w:spacing w:val="-5"/>
         </w:rPr>
       </w:pPr>
-      <w:bookmarkStart w:id="4" w:name="_GoBack"/>
-      <w:bookmarkEnd w:id="4"/>
       <w:r>
         <w:rPr>
           <w:b/>
@@ -4294,23 +4292,55 @@
                 <w:sz w:val="22"/>
                 <w:szCs w:val="22"/>
               </w:rPr>
-              <w:t>Научно-исследовательская</w:t>
-            </w:r>
-            <w:r>
-              <w:rPr>
-                <w:b w:val="0"/>
-                <w:sz w:val="22"/>
-                <w:szCs w:val="22"/>
-              </w:rPr>
-              <w:t xml:space="preserve"> </w:t>
-            </w:r>
-            <w:r>
-              <w:rPr>
-                <w:b w:val="0"/>
-                <w:sz w:val="22"/>
-                <w:szCs w:val="22"/>
-              </w:rPr>
-              <w:t>работа</w:t>
+              <w:t>Производственная практика (н</w:t>
+            </w:r>
+            <w:r>
+              <w:rPr>
+                <w:b w:val="0"/>
+                <w:sz w:val="22"/>
+                <w:szCs w:val="22"/>
+              </w:rPr>
+              <w:t>аучно-исследовательская</w:t>
+            </w:r>
+            <w:r>
+              <w:rPr>
+                <w:b w:val="0"/>
+                <w:sz w:val="22"/>
+                <w:szCs w:val="22"/>
+              </w:rPr>
+              <w:t xml:space="preserve"> </w:t>
+            </w:r>
+            <w:r>
+              <w:rPr>
+                <w:b w:val="0"/>
+                <w:sz w:val="22"/>
+                <w:szCs w:val="22"/>
+              </w:rPr>
+              <w:t>р</w:t>
+            </w:r>
+            <w:r>
+              <w:rPr>
+                <w:b w:val="0"/>
+                <w:sz w:val="22"/>
+                <w:szCs w:val="22"/>
+              </w:rPr>
+              <w:t>а</w:t>
+            </w:r>
+            <w:r>
+              <w:rPr>
+                <w:b w:val="0"/>
+                <w:sz w:val="22"/>
+                <w:szCs w:val="22"/>
+              </w:rPr>
+              <w:t>бота</w:t>
+            </w:r>
+            <w:r>
+              <w:rPr>
+                <w:b w:val="0"/>
+                <w:sz w:val="22"/>
+                <w:szCs w:val="22"/>
+              </w:rPr>
+              <w:t>)</w:t>
             </w:r>
           </w:p>
         </w:tc>
@@ -4442,15 +4472,7 @@
                 <w:sz w:val="22"/>
                 <w:szCs w:val="22"/>
               </w:rPr>
-              <w:t>Практика</w:t>
-            </w:r>
-            <w:r>
-              <w:rPr>
-                <w:b w:val="0"/>
-                <w:sz w:val="22"/>
-                <w:szCs w:val="22"/>
-              </w:rPr>
-              <w:t xml:space="preserve"> </w:t>
+              <w:t xml:space="preserve">Учебная практика (практика </w:t>
             </w:r>
             <w:r>
               <w:rPr>
@@ -4506,7 +4528,23 @@
                 <w:sz w:val="22"/>
                 <w:szCs w:val="22"/>
               </w:rPr>
-              <w:t>профессиональных</w:t>
+              <w:t>пр</w:t>
+            </w:r>
+            <w:r>
+              <w:rPr>
+                <w:b w:val="0"/>
+                <w:sz w:val="22"/>
+                <w:szCs w:val="22"/>
+              </w:rPr>
+              <w:t>о</w:t>
+            </w:r>
+            <w:r>
+              <w:rPr>
+                <w:b w:val="0"/>
+                <w:sz w:val="22"/>
+                <w:szCs w:val="22"/>
+              </w:rPr>
+              <w:t>фессиональных</w:t>
             </w:r>
             <w:r>
               <w:rPr>
@@ -4555,6 +4593,14 @@
                 <w:szCs w:val="22"/>
               </w:rPr>
               <w:t>навыков</w:t>
+            </w:r>
+            <w:r>
+              <w:rPr>
+                <w:b w:val="0"/>
+                <w:sz w:val="22"/>
+                <w:szCs w:val="22"/>
+              </w:rPr>
+              <w:t>)</w:t>
             </w:r>
           </w:p>
         </w:tc>
@@ -4686,7 +4732,23 @@
                 <w:sz w:val="22"/>
                 <w:szCs w:val="22"/>
               </w:rPr>
-              <w:t>Педагогическая</w:t>
+              <w:t>Производственная практика (</w:t>
+            </w:r>
+            <w:r>
+              <w:rPr>
+                <w:b w:val="0"/>
+                <w:sz w:val="22"/>
+                <w:szCs w:val="22"/>
+              </w:rPr>
+              <w:t>п</w:t>
+            </w:r>
+            <w:r>
+              <w:rPr>
+                <w:b w:val="0"/>
+                <w:sz w:val="22"/>
+                <w:szCs w:val="22"/>
+              </w:rPr>
+              <w:t>едагогическая</w:t>
             </w:r>
             <w:r>
               <w:rPr>
@@ -4814,7 +4876,23 @@
                 <w:sz w:val="22"/>
                 <w:szCs w:val="22"/>
               </w:rPr>
-              <w:t>профессиональной</w:t>
+              <w:t>професси</w:t>
+            </w:r>
+            <w:r>
+              <w:rPr>
+                <w:b w:val="0"/>
+                <w:sz w:val="22"/>
+                <w:szCs w:val="22"/>
+              </w:rPr>
+              <w:t>о</w:t>
+            </w:r>
+            <w:r>
+              <w:rPr>
+                <w:b w:val="0"/>
+                <w:sz w:val="22"/>
+                <w:szCs w:val="22"/>
+              </w:rPr>
+              <w:t>нальной</w:t>
             </w:r>
             <w:r>
               <w:rPr>
@@ -4831,6 +4909,14 @@
                 <w:szCs w:val="22"/>
               </w:rPr>
               <w:t>деятельности</w:t>
+            </w:r>
+            <w:r>
+              <w:rPr>
+                <w:b w:val="0"/>
+                <w:sz w:val="22"/>
+                <w:szCs w:val="22"/>
+              </w:rPr>
+              <w:t>)</w:t>
             </w:r>
           </w:p>
         </w:tc>
@@ -4964,7 +5050,23 @@
                 <w:sz w:val="22"/>
                 <w:szCs w:val="22"/>
               </w:rPr>
-              <w:t>Преддипломная</w:t>
+              <w:t>Производственная практика (</w:t>
+            </w:r>
+            <w:r>
+              <w:rPr>
+                <w:b w:val="0"/>
+                <w:sz w:val="22"/>
+                <w:szCs w:val="22"/>
+              </w:rPr>
+              <w:t>п</w:t>
+            </w:r>
+            <w:r>
+              <w:rPr>
+                <w:b w:val="0"/>
+                <w:sz w:val="22"/>
+                <w:szCs w:val="22"/>
+              </w:rPr>
+              <w:t>реддипломная</w:t>
             </w:r>
             <w:r>
               <w:rPr>
@@ -4981,6 +5083,14 @@
                 <w:szCs w:val="22"/>
               </w:rPr>
               <w:t>практика</w:t>
+            </w:r>
+            <w:r>
+              <w:rPr>
+                <w:b w:val="0"/>
+                <w:sz w:val="22"/>
+                <w:szCs w:val="22"/>
+              </w:rPr>
+              <w:t>)</w:t>
             </w:r>
           </w:p>
         </w:tc>
@@ -5563,23 +5673,7 @@
                 <w:sz w:val="22"/>
                 <w:szCs w:val="22"/>
               </w:rPr>
-              <w:t>Научно-исследовательская</w:t>
-            </w:r>
-            <w:r>
-              <w:rPr>
-                <w:b w:val="0"/>
-                <w:sz w:val="22"/>
-                <w:szCs w:val="22"/>
-              </w:rPr>
-              <w:t xml:space="preserve"> </w:t>
-            </w:r>
-            <w:r>
-              <w:rPr>
-                <w:b w:val="0"/>
-                <w:sz w:val="22"/>
-                <w:szCs w:val="22"/>
-              </w:rPr>
-              <w:t>работа</w:t>
+              <w:t>Производственная практика</w:t>
             </w:r>
           </w:p>
         </w:tc>
@@ -6265,6 +6359,96 @@
                 <w:szCs w:val="22"/>
               </w:rPr>
               <w:t>№9»</w:t>
+            </w:r>
+          </w:p>
+          <w:p>
+            <w:pPr>
+              <w:pStyle w:val="20"/>
+              <w:numPr>
+                <w:ilvl w:val="0"/>
+                <w:numId w:val="0"/>
+              </w:numPr>
+              <w:rPr>
+                <w:b w:val="0"/>
+                <w:sz w:val="22"/>
+                <w:szCs w:val="22"/>
+              </w:rPr>
+            </w:pPr>
+            <w:r>
+              <w:rPr>
+                <w:b w:val="0"/>
+                <w:sz w:val="22"/>
+                <w:szCs w:val="22"/>
+              </w:rPr>
+              <w:t>Выездная: ОАО «</w:t>
+            </w:r>
+            <w:proofErr w:type="spellStart"/>
+            <w:r>
+              <w:rPr>
+                <w:b w:val="0"/>
+                <w:sz w:val="22"/>
+                <w:szCs w:val="22"/>
+              </w:rPr>
+              <w:t>Курганмашз</w:t>
+            </w:r>
+            <w:r>
+              <w:rPr>
+                <w:b w:val="0"/>
+                <w:sz w:val="22"/>
+                <w:szCs w:val="22"/>
+              </w:rPr>
+              <w:t>а</w:t>
+            </w:r>
+            <w:r>
+              <w:rPr>
+                <w:b w:val="0"/>
+                <w:sz w:val="22"/>
+                <w:szCs w:val="22"/>
+              </w:rPr>
+              <w:t>вод</w:t>
+            </w:r>
+            <w:proofErr w:type="spellEnd"/>
+            <w:r>
+              <w:rPr>
+                <w:b w:val="0"/>
+                <w:sz w:val="22"/>
+                <w:szCs w:val="22"/>
+              </w:rPr>
+              <w:t>», АО «</w:t>
+            </w:r>
+            <w:proofErr w:type="spellStart"/>
+            <w:r>
+              <w:rPr>
+                <w:b w:val="0"/>
+                <w:sz w:val="22"/>
+                <w:szCs w:val="22"/>
+              </w:rPr>
+              <w:t>Серовский</w:t>
+            </w:r>
+            <w:proofErr w:type="spellEnd"/>
+            <w:r>
+              <w:rPr>
+                <w:b w:val="0"/>
+                <w:sz w:val="22"/>
+                <w:szCs w:val="22"/>
+              </w:rPr>
+              <w:t xml:space="preserve"> механич</w:t>
+            </w:r>
+            <w:r>
+              <w:rPr>
+                <w:b w:val="0"/>
+                <w:sz w:val="22"/>
+                <w:szCs w:val="22"/>
+              </w:rPr>
+              <w:t>е</w:t>
+            </w:r>
+            <w:r>
+              <w:rPr>
+                <w:b w:val="0"/>
+                <w:sz w:val="22"/>
+                <w:szCs w:val="22"/>
+              </w:rPr>
+              <w:t>ский завод», ФГУП «ПСЗ» г. Трехгорный</w:t>
             </w:r>
           </w:p>
         </w:tc>
@@ -6320,136 +6504,10 @@
                 <w:sz w:val="22"/>
                 <w:szCs w:val="22"/>
               </w:rPr>
-              <w:t>Практика</w:t>
-            </w:r>
-            <w:r>
-              <w:rPr>
-                <w:b w:val="0"/>
-                <w:sz w:val="22"/>
-                <w:szCs w:val="22"/>
-              </w:rPr>
-              <w:t xml:space="preserve"> </w:t>
-            </w:r>
-            <w:r>
-              <w:rPr>
-                <w:b w:val="0"/>
-                <w:sz w:val="22"/>
-                <w:szCs w:val="22"/>
-              </w:rPr>
-              <w:t>по</w:t>
-            </w:r>
-            <w:r>
-              <w:rPr>
-                <w:b w:val="0"/>
-                <w:sz w:val="22"/>
-                <w:szCs w:val="22"/>
-              </w:rPr>
-              <w:t xml:space="preserve"> </w:t>
-            </w:r>
-            <w:r>
-              <w:rPr>
-                <w:b w:val="0"/>
-                <w:sz w:val="22"/>
-                <w:szCs w:val="22"/>
-              </w:rPr>
-              <w:t>получению</w:t>
-            </w:r>
-            <w:r>
-              <w:rPr>
-                <w:b w:val="0"/>
-                <w:sz w:val="22"/>
-                <w:szCs w:val="22"/>
-              </w:rPr>
-              <w:t xml:space="preserve"> </w:t>
-            </w:r>
-            <w:r>
-              <w:rPr>
-                <w:b w:val="0"/>
-                <w:sz w:val="22"/>
-                <w:szCs w:val="22"/>
-              </w:rPr>
-              <w:t>пе</w:t>
-            </w:r>
-            <w:r>
-              <w:rPr>
-                <w:b w:val="0"/>
-                <w:sz w:val="22"/>
-                <w:szCs w:val="22"/>
-              </w:rPr>
-              <w:t>р</w:t>
-            </w:r>
-            <w:r>
-              <w:rPr>
-                <w:b w:val="0"/>
-                <w:sz w:val="22"/>
-                <w:szCs w:val="22"/>
-              </w:rPr>
-              <w:t>вичных</w:t>
-            </w:r>
-            <w:r>
-              <w:rPr>
-                <w:b w:val="0"/>
-                <w:sz w:val="22"/>
-                <w:szCs w:val="22"/>
-              </w:rPr>
-              <w:t xml:space="preserve"> </w:t>
-            </w:r>
-            <w:r>
-              <w:rPr>
-                <w:b w:val="0"/>
-                <w:sz w:val="22"/>
-                <w:szCs w:val="22"/>
-              </w:rPr>
-              <w:t>профессиональных</w:t>
-            </w:r>
-            <w:r>
-              <w:rPr>
-                <w:b w:val="0"/>
-                <w:sz w:val="22"/>
-                <w:szCs w:val="22"/>
-              </w:rPr>
-              <w:t xml:space="preserve"> </w:t>
-            </w:r>
-            <w:r>
-              <w:rPr>
-                <w:b w:val="0"/>
-                <w:sz w:val="22"/>
-                <w:szCs w:val="22"/>
-              </w:rPr>
-              <w:t>умений</w:t>
-            </w:r>
-            <w:r>
-              <w:rPr>
-                <w:b w:val="0"/>
-                <w:sz w:val="22"/>
-                <w:szCs w:val="22"/>
-              </w:rPr>
-              <w:t xml:space="preserve"> </w:t>
-            </w:r>
-            <w:r>
-              <w:rPr>
-                <w:b w:val="0"/>
-                <w:sz w:val="22"/>
-                <w:szCs w:val="22"/>
-              </w:rPr>
-              <w:t>и</w:t>
-            </w:r>
-            <w:r>
-              <w:rPr>
-                <w:b w:val="0"/>
-                <w:sz w:val="22"/>
-                <w:szCs w:val="22"/>
-              </w:rPr>
-              <w:t xml:space="preserve"> </w:t>
-            </w:r>
-            <w:r>
-              <w:rPr>
-                <w:b w:val="0"/>
-                <w:sz w:val="22"/>
-                <w:szCs w:val="22"/>
-              </w:rPr>
-              <w:t>навыков</w:t>
-            </w:r>
+              <w:t>Учебная практика</w:t>
+            </w:r>
+            <w:bookmarkStart w:id="4" w:name="_GoBack"/>
+            <w:bookmarkEnd w:id="4"/>
           </w:p>
         </w:tc>
         <w:tc>
@@ -7104,183 +7162,7 @@
                 <w:sz w:val="22"/>
                 <w:szCs w:val="22"/>
               </w:rPr>
-              <w:t>Педагогическая</w:t>
-            </w:r>
-            <w:r>
-              <w:rPr>
-                <w:b w:val="0"/>
-                <w:sz w:val="22"/>
-                <w:szCs w:val="22"/>
-              </w:rPr>
-              <w:t xml:space="preserve"> </w:t>
-            </w:r>
-            <w:r>
-              <w:rPr>
-                <w:b w:val="0"/>
-                <w:sz w:val="22"/>
-                <w:szCs w:val="22"/>
-              </w:rPr>
-              <w:t>практика</w:t>
-            </w:r>
-            <w:r>
-              <w:rPr>
-                <w:b w:val="0"/>
-                <w:sz w:val="22"/>
-                <w:szCs w:val="22"/>
-              </w:rPr>
-              <w:t xml:space="preserve"> </w:t>
-            </w:r>
-            <w:r>
-              <w:rPr>
-                <w:b w:val="0"/>
-                <w:sz w:val="22"/>
-                <w:szCs w:val="22"/>
-              </w:rPr>
-              <w:t>по</w:t>
-            </w:r>
-            <w:r>
-              <w:rPr>
-                <w:b w:val="0"/>
-                <w:sz w:val="22"/>
-                <w:szCs w:val="22"/>
-              </w:rPr>
-              <w:t xml:space="preserve"> </w:t>
-            </w:r>
-            <w:r>
-              <w:rPr>
-                <w:b w:val="0"/>
-                <w:sz w:val="22"/>
-                <w:szCs w:val="22"/>
-              </w:rPr>
-              <w:t>получению</w:t>
-            </w:r>
-            <w:r>
-              <w:rPr>
-                <w:b w:val="0"/>
-                <w:sz w:val="22"/>
-                <w:szCs w:val="22"/>
-              </w:rPr>
-              <w:t xml:space="preserve"> </w:t>
-            </w:r>
-            <w:r>
-              <w:rPr>
-                <w:b w:val="0"/>
-                <w:sz w:val="22"/>
-                <w:szCs w:val="22"/>
-              </w:rPr>
-              <w:t>профессионал</w:t>
-            </w:r>
-            <w:r>
-              <w:rPr>
-                <w:b w:val="0"/>
-                <w:sz w:val="22"/>
-                <w:szCs w:val="22"/>
-              </w:rPr>
-              <w:t>ь</w:t>
-            </w:r>
-            <w:r>
-              <w:rPr>
-                <w:b w:val="0"/>
-                <w:sz w:val="22"/>
-                <w:szCs w:val="22"/>
-              </w:rPr>
-              <w:t>ных</w:t>
-            </w:r>
-            <w:r>
-              <w:rPr>
-                <w:b w:val="0"/>
-                <w:sz w:val="22"/>
-                <w:szCs w:val="22"/>
-              </w:rPr>
-              <w:t xml:space="preserve"> </w:t>
-            </w:r>
-            <w:r>
-              <w:rPr>
-                <w:b w:val="0"/>
-                <w:sz w:val="22"/>
-                <w:szCs w:val="22"/>
-              </w:rPr>
-              <w:t>умений</w:t>
-            </w:r>
-            <w:r>
-              <w:rPr>
-                <w:b w:val="0"/>
-                <w:sz w:val="22"/>
-                <w:szCs w:val="22"/>
-              </w:rPr>
-              <w:t xml:space="preserve"> </w:t>
-            </w:r>
-            <w:r>
-              <w:rPr>
-                <w:b w:val="0"/>
-                <w:sz w:val="22"/>
-                <w:szCs w:val="22"/>
-              </w:rPr>
-              <w:t>и</w:t>
-            </w:r>
-            <w:r>
-              <w:rPr>
-                <w:b w:val="0"/>
-                <w:sz w:val="22"/>
-                <w:szCs w:val="22"/>
-              </w:rPr>
-              <w:t xml:space="preserve"> </w:t>
-            </w:r>
-            <w:r>
-              <w:rPr>
-                <w:b w:val="0"/>
-                <w:sz w:val="22"/>
-                <w:szCs w:val="22"/>
-              </w:rPr>
-              <w:t>опыта</w:t>
-            </w:r>
-            <w:r>
-              <w:rPr>
-                <w:b w:val="0"/>
-                <w:sz w:val="22"/>
-                <w:szCs w:val="22"/>
-              </w:rPr>
-              <w:t xml:space="preserve"> </w:t>
-            </w:r>
-            <w:r>
-              <w:rPr>
-                <w:b w:val="0"/>
-                <w:sz w:val="22"/>
-                <w:szCs w:val="22"/>
-              </w:rPr>
-              <w:t>профе</w:t>
-            </w:r>
-            <w:r>
-              <w:rPr>
-                <w:b w:val="0"/>
-                <w:sz w:val="22"/>
-                <w:szCs w:val="22"/>
-              </w:rPr>
-              <w:t>с</w:t>
-            </w:r>
-            <w:r>
-              <w:rPr>
-                <w:b w:val="0"/>
-                <w:sz w:val="22"/>
-                <w:szCs w:val="22"/>
-              </w:rPr>
-              <w:t>сиональной</w:t>
-            </w:r>
-            <w:r>
-              <w:rPr>
-                <w:b w:val="0"/>
-                <w:sz w:val="22"/>
-                <w:szCs w:val="22"/>
-              </w:rPr>
-              <w:t xml:space="preserve"> </w:t>
-            </w:r>
-            <w:r>
-              <w:rPr>
-                <w:b w:val="0"/>
-                <w:sz w:val="22"/>
-                <w:szCs w:val="22"/>
-              </w:rPr>
-              <w:t>деятельности</w:t>
+              <w:t>Производственная практика</w:t>
             </w:r>
           </w:p>
         </w:tc>
@@ -7310,7 +7192,23 @@
                 <w:sz w:val="22"/>
                 <w:szCs w:val="22"/>
               </w:rPr>
-              <w:t>Практика</w:t>
+              <w:t>Педагогическая</w:t>
+            </w:r>
+            <w:r>
+              <w:rPr>
+                <w:b w:val="0"/>
+                <w:sz w:val="22"/>
+                <w:szCs w:val="22"/>
+              </w:rPr>
+              <w:t xml:space="preserve"> </w:t>
+            </w:r>
+            <w:r>
+              <w:rPr>
+                <w:b w:val="0"/>
+                <w:sz w:val="22"/>
+                <w:szCs w:val="22"/>
+              </w:rPr>
+              <w:t>практика</w:t>
             </w:r>
             <w:r>
               <w:rPr>
@@ -7358,7 +7256,39 @@
                 <w:sz w:val="22"/>
                 <w:szCs w:val="22"/>
               </w:rPr>
-              <w:t>профессиональных</w:t>
+              <w:t>професси</w:t>
+            </w:r>
+            <w:r>
+              <w:rPr>
+                <w:b w:val="0"/>
+                <w:sz w:val="22"/>
+                <w:szCs w:val="22"/>
+              </w:rPr>
+              <w:t>о</w:t>
+            </w:r>
+            <w:r>
+              <w:rPr>
+                <w:b w:val="0"/>
+                <w:sz w:val="22"/>
+                <w:szCs w:val="22"/>
+              </w:rPr>
+              <w:t>нал</w:t>
+            </w:r>
+            <w:r>
+              <w:rPr>
+                <w:b w:val="0"/>
+                <w:sz w:val="22"/>
+                <w:szCs w:val="22"/>
+              </w:rPr>
+              <w:t>ь</w:t>
+            </w:r>
+            <w:r>
+              <w:rPr>
+                <w:b w:val="0"/>
+                <w:sz w:val="22"/>
+                <w:szCs w:val="22"/>
+              </w:rPr>
+              <w:t>ных</w:t>
             </w:r>
             <w:r>
               <w:rPr>
@@ -7382,7 +7312,79 @@
                 <w:sz w:val="22"/>
                 <w:szCs w:val="22"/>
               </w:rPr>
-              <w:t xml:space="preserve"> и опыта</w:t>
+              <w:t xml:space="preserve"> </w:t>
+            </w:r>
+            <w:r>
+              <w:rPr>
+                <w:b w:val="0"/>
+                <w:sz w:val="22"/>
+                <w:szCs w:val="22"/>
+              </w:rPr>
+              <w:t>и</w:t>
+            </w:r>
+            <w:r>
+              <w:rPr>
+                <w:b w:val="0"/>
+                <w:sz w:val="22"/>
+                <w:szCs w:val="22"/>
+              </w:rPr>
+              <w:t xml:space="preserve"> </w:t>
+            </w:r>
+            <w:r>
+              <w:rPr>
+                <w:b w:val="0"/>
+                <w:sz w:val="22"/>
+                <w:szCs w:val="22"/>
+              </w:rPr>
+              <w:t>опыта</w:t>
+            </w:r>
+            <w:r>
+              <w:rPr>
+                <w:b w:val="0"/>
+                <w:sz w:val="22"/>
+                <w:szCs w:val="22"/>
+              </w:rPr>
+              <w:t xml:space="preserve"> </w:t>
+            </w:r>
+            <w:r>
+              <w:rPr>
+                <w:b w:val="0"/>
+                <w:sz w:val="22"/>
+                <w:szCs w:val="22"/>
+              </w:rPr>
+              <w:t>профессиональной</w:t>
+            </w:r>
+            <w:r>
+              <w:rPr>
+                <w:b w:val="0"/>
+                <w:sz w:val="22"/>
+                <w:szCs w:val="22"/>
+              </w:rPr>
+              <w:t xml:space="preserve"> </w:t>
+            </w:r>
+            <w:r>
+              <w:rPr>
+                <w:b w:val="0"/>
+                <w:sz w:val="22"/>
+                <w:szCs w:val="22"/>
+              </w:rPr>
+              <w:t>де</w:t>
+            </w:r>
+            <w:r>
+              <w:rPr>
+                <w:b w:val="0"/>
+                <w:sz w:val="22"/>
+                <w:szCs w:val="22"/>
+              </w:rPr>
+              <w:t>я</w:t>
+            </w:r>
+            <w:r>
+              <w:rPr>
+                <w:b w:val="0"/>
+                <w:sz w:val="22"/>
+                <w:szCs w:val="22"/>
+              </w:rPr>
+              <w:t>тельности</w:t>
             </w:r>
           </w:p>
         </w:tc>
@@ -7598,23 +7600,7 @@
                 <w:sz w:val="22"/>
                 <w:szCs w:val="22"/>
               </w:rPr>
-              <w:t>Преддипломная</w:t>
-            </w:r>
-            <w:r>
-              <w:rPr>
-                <w:b w:val="0"/>
-                <w:sz w:val="22"/>
-                <w:szCs w:val="22"/>
-              </w:rPr>
-              <w:t xml:space="preserve"> </w:t>
-            </w:r>
-            <w:r>
-              <w:rPr>
-                <w:b w:val="0"/>
-                <w:sz w:val="22"/>
-                <w:szCs w:val="22"/>
-              </w:rPr>
-              <w:t>практика</w:t>
+              <w:t>Производственная практика</w:t>
             </w:r>
           </w:p>
         </w:tc>
@@ -7644,103 +7630,23 @@
                 <w:sz w:val="22"/>
                 <w:szCs w:val="22"/>
               </w:rPr>
-              <w:t>Практика</w:t>
-            </w:r>
-            <w:r>
-              <w:rPr>
-                <w:b w:val="0"/>
-                <w:sz w:val="22"/>
-                <w:szCs w:val="22"/>
-              </w:rPr>
-              <w:t xml:space="preserve"> </w:t>
-            </w:r>
-            <w:r>
-              <w:rPr>
-                <w:b w:val="0"/>
-                <w:sz w:val="22"/>
-                <w:szCs w:val="22"/>
-              </w:rPr>
-              <w:t>по</w:t>
-            </w:r>
-            <w:r>
-              <w:rPr>
-                <w:b w:val="0"/>
-                <w:sz w:val="22"/>
-                <w:szCs w:val="22"/>
-              </w:rPr>
-              <w:t xml:space="preserve"> </w:t>
-            </w:r>
-            <w:r>
-              <w:rPr>
-                <w:b w:val="0"/>
-                <w:sz w:val="22"/>
-                <w:szCs w:val="22"/>
-              </w:rPr>
-              <w:t>получению</w:t>
-            </w:r>
-            <w:r>
-              <w:rPr>
-                <w:b w:val="0"/>
-                <w:sz w:val="22"/>
-                <w:szCs w:val="22"/>
-              </w:rPr>
-              <w:t xml:space="preserve"> </w:t>
-            </w:r>
-            <w:r>
-              <w:rPr>
-                <w:b w:val="0"/>
-                <w:sz w:val="22"/>
-                <w:szCs w:val="22"/>
-              </w:rPr>
-              <w:t>профессиональных</w:t>
-            </w:r>
-            <w:r>
-              <w:rPr>
-                <w:b w:val="0"/>
-                <w:sz w:val="22"/>
-                <w:szCs w:val="22"/>
-              </w:rPr>
-              <w:t xml:space="preserve"> </w:t>
-            </w:r>
-            <w:r>
-              <w:rPr>
-                <w:b w:val="0"/>
-                <w:sz w:val="22"/>
-                <w:szCs w:val="22"/>
-              </w:rPr>
-              <w:t>умений</w:t>
-            </w:r>
-            <w:r>
-              <w:rPr>
-                <w:b w:val="0"/>
-                <w:sz w:val="22"/>
-                <w:szCs w:val="22"/>
-              </w:rPr>
-              <w:t xml:space="preserve"> </w:t>
-            </w:r>
-            <w:r>
-              <w:rPr>
-                <w:b w:val="0"/>
-                <w:sz w:val="22"/>
-                <w:szCs w:val="22"/>
-              </w:rPr>
-              <w:t>и</w:t>
-            </w:r>
-            <w:r>
-              <w:rPr>
-                <w:b w:val="0"/>
-                <w:sz w:val="22"/>
-                <w:szCs w:val="22"/>
-              </w:rPr>
-              <w:t xml:space="preserve"> </w:t>
-            </w:r>
-            <w:r>
-              <w:rPr>
-                <w:b w:val="0"/>
-                <w:sz w:val="22"/>
-                <w:szCs w:val="22"/>
-              </w:rPr>
-              <w:t>опыта</w:t>
+              <w:t>Преддипломная</w:t>
+            </w:r>
+            <w:r>
+              <w:rPr>
+                <w:b w:val="0"/>
+                <w:sz w:val="22"/>
+                <w:szCs w:val="22"/>
+              </w:rPr>
+              <w:t xml:space="preserve"> </w:t>
+            </w:r>
+            <w:r>
+              <w:rPr>
+                <w:b w:val="0"/>
+                <w:sz w:val="22"/>
+                <w:szCs w:val="22"/>
+              </w:rPr>
+              <w:t>практика</w:t>
             </w:r>
           </w:p>
         </w:tc>

</xml_diff>

<commit_message>
Copy & Paste practice names
</commit_message>
<xml_diff>
--- a/09.04.01/ИНМиТ_ИТиАП_09.04.01_М2.1_Практики, в том числе научно-исследовательская работа.docx
+++ b/09.04.01/ИНМиТ_ИТиАП_09.04.01_М2.1_Практики, в том числе научно-исследовательская работа.docx
@@ -6506,8 +6506,6 @@
               </w:rPr>
               <w:t>Учебная практика</w:t>
             </w:r>
-            <w:bookmarkStart w:id="4" w:name="_GoBack"/>
-            <w:bookmarkEnd w:id="4"/>
           </w:p>
         </w:tc>
         <w:tc>
@@ -9419,32 +9417,63 @@
               </w:numPr>
               <w:rPr>
                 <w:b w:val="0"/>
-                <w:color w:val="00B050"/>
-              </w:rPr>
-            </w:pPr>
-            <w:r>
-              <w:rPr>
-                <w:b w:val="0"/>
-                <w:sz w:val="22"/>
-                <w:szCs w:val="22"/>
-              </w:rPr>
-              <w:t>Научно-исследовательская</w:t>
-            </w:r>
-            <w:r>
-              <w:rPr>
-                <w:b w:val="0"/>
-                <w:sz w:val="22"/>
-                <w:szCs w:val="22"/>
-              </w:rPr>
-              <w:t xml:space="preserve"> </w:t>
-            </w:r>
-            <w:r>
-              <w:rPr>
-                <w:b w:val="0"/>
-                <w:sz w:val="22"/>
-                <w:szCs w:val="22"/>
-              </w:rPr>
-              <w:t>работа</w:t>
+              </w:rPr>
+            </w:pPr>
+            <w:r>
+              <w:rPr>
+                <w:b w:val="0"/>
+                <w:sz w:val="22"/>
+                <w:szCs w:val="22"/>
+              </w:rPr>
+              <w:t>Производственная практика (н</w:t>
+            </w:r>
+            <w:r>
+              <w:rPr>
+                <w:b w:val="0"/>
+                <w:sz w:val="22"/>
+                <w:szCs w:val="22"/>
+              </w:rPr>
+              <w:t>аучно-исследовательская</w:t>
+            </w:r>
+            <w:r>
+              <w:rPr>
+                <w:b w:val="0"/>
+                <w:sz w:val="22"/>
+                <w:szCs w:val="22"/>
+              </w:rPr>
+              <w:t xml:space="preserve"> </w:t>
+            </w:r>
+            <w:r>
+              <w:rPr>
+                <w:b w:val="0"/>
+                <w:sz w:val="22"/>
+                <w:szCs w:val="22"/>
+              </w:rPr>
+              <w:t>р</w:t>
+            </w:r>
+            <w:r>
+              <w:rPr>
+                <w:b w:val="0"/>
+                <w:sz w:val="22"/>
+                <w:szCs w:val="22"/>
+              </w:rPr>
+              <w:t>а</w:t>
+            </w:r>
+            <w:r>
+              <w:rPr>
+                <w:b w:val="0"/>
+                <w:sz w:val="22"/>
+                <w:szCs w:val="22"/>
+              </w:rPr>
+              <w:t>бота</w:t>
+            </w:r>
+            <w:r>
+              <w:rPr>
+                <w:b w:val="0"/>
+                <w:sz w:val="22"/>
+                <w:szCs w:val="22"/>
+              </w:rPr>
+              <w:t>)</w:t>
             </w:r>
           </w:p>
         </w:tc>
@@ -9493,21 +9522,7 @@
                 <w:sz w:val="22"/>
                 <w:szCs w:val="22"/>
               </w:rPr>
-              <w:t>РО-03</w:t>
-            </w:r>
-            <w:r>
-              <w:rPr>
-                <w:sz w:val="22"/>
-                <w:szCs w:val="22"/>
-              </w:rPr>
-              <w:t>:</w:t>
-            </w:r>
-            <w:r>
-              <w:rPr>
-                <w:sz w:val="22"/>
-                <w:szCs w:val="22"/>
-              </w:rPr>
-              <w:t xml:space="preserve"> ОПК-4</w:t>
+              <w:t>РО-03: ОПК-4</w:t>
             </w:r>
           </w:p>
           <w:p>
@@ -9561,14 +9576,7 @@
                 <w:sz w:val="22"/>
                 <w:szCs w:val="22"/>
               </w:rPr>
-              <w:t>РО-06: ОПК-4,</w:t>
-            </w:r>
-            <w:r>
-              <w:rPr>
-                <w:sz w:val="22"/>
-                <w:szCs w:val="22"/>
-              </w:rPr>
-              <w:t xml:space="preserve"> ОПК-6</w:t>
+              <w:t>РО-06: ОПК-4, ОПК-6</w:t>
             </w:r>
           </w:p>
         </w:tc>
@@ -9624,15 +9632,7 @@
                 <w:sz w:val="22"/>
                 <w:szCs w:val="22"/>
               </w:rPr>
-              <w:t>Практика</w:t>
-            </w:r>
-            <w:r>
-              <w:rPr>
-                <w:b w:val="0"/>
-                <w:sz w:val="22"/>
-                <w:szCs w:val="22"/>
-              </w:rPr>
-              <w:t xml:space="preserve"> </w:t>
+              <w:t xml:space="preserve">Учебная практика (практика </w:t>
             </w:r>
             <w:r>
               <w:rPr>
@@ -9656,7 +9656,23 @@
                 <w:sz w:val="22"/>
                 <w:szCs w:val="22"/>
               </w:rPr>
-              <w:t>получению</w:t>
+              <w:t>пол</w:t>
+            </w:r>
+            <w:r>
+              <w:rPr>
+                <w:b w:val="0"/>
+                <w:sz w:val="22"/>
+                <w:szCs w:val="22"/>
+              </w:rPr>
+              <w:t>у</w:t>
+            </w:r>
+            <w:r>
+              <w:rPr>
+                <w:b w:val="0"/>
+                <w:sz w:val="22"/>
+                <w:szCs w:val="22"/>
+              </w:rPr>
+              <w:t>чению</w:t>
             </w:r>
             <w:r>
               <w:rPr>
@@ -9688,7 +9704,23 @@
                 <w:sz w:val="22"/>
                 <w:szCs w:val="22"/>
               </w:rPr>
-              <w:t>профессиональных</w:t>
+              <w:t>пр</w:t>
+            </w:r>
+            <w:r>
+              <w:rPr>
+                <w:b w:val="0"/>
+                <w:sz w:val="22"/>
+                <w:szCs w:val="22"/>
+              </w:rPr>
+              <w:t>о</w:t>
+            </w:r>
+            <w:r>
+              <w:rPr>
+                <w:b w:val="0"/>
+                <w:sz w:val="22"/>
+                <w:szCs w:val="22"/>
+              </w:rPr>
+              <w:t>фессиональных</w:t>
             </w:r>
             <w:r>
               <w:rPr>
@@ -9737,6 +9769,14 @@
                 <w:szCs w:val="22"/>
               </w:rPr>
               <w:t>навыков</w:t>
+            </w:r>
+            <w:r>
+              <w:rPr>
+                <w:b w:val="0"/>
+                <w:sz w:val="22"/>
+                <w:szCs w:val="22"/>
+              </w:rPr>
+              <w:t>)</w:t>
             </w:r>
           </w:p>
         </w:tc>
@@ -9834,7 +9874,39 @@
                 <w:sz w:val="22"/>
                 <w:szCs w:val="22"/>
               </w:rPr>
-              <w:t>Педагогическая</w:t>
+              <w:t>Производственная практика (</w:t>
+            </w:r>
+            <w:r>
+              <w:rPr>
+                <w:b w:val="0"/>
+                <w:sz w:val="22"/>
+                <w:szCs w:val="22"/>
+              </w:rPr>
+              <w:t>п</w:t>
+            </w:r>
+            <w:r>
+              <w:rPr>
+                <w:b w:val="0"/>
+                <w:sz w:val="22"/>
+                <w:szCs w:val="22"/>
+              </w:rPr>
+              <w:t>едаг</w:t>
+            </w:r>
+            <w:r>
+              <w:rPr>
+                <w:b w:val="0"/>
+                <w:sz w:val="22"/>
+                <w:szCs w:val="22"/>
+              </w:rPr>
+              <w:t>о</w:t>
+            </w:r>
+            <w:r>
+              <w:rPr>
+                <w:b w:val="0"/>
+                <w:sz w:val="22"/>
+                <w:szCs w:val="22"/>
+              </w:rPr>
+              <w:t>гическая</w:t>
             </w:r>
             <w:r>
               <w:rPr>
@@ -9882,23 +9954,7 @@
                 <w:sz w:val="22"/>
                 <w:szCs w:val="22"/>
               </w:rPr>
-              <w:t>получ</w:t>
-            </w:r>
-            <w:r>
-              <w:rPr>
-                <w:b w:val="0"/>
-                <w:sz w:val="22"/>
-                <w:szCs w:val="22"/>
-              </w:rPr>
-              <w:t>е</w:t>
-            </w:r>
-            <w:r>
-              <w:rPr>
-                <w:b w:val="0"/>
-                <w:sz w:val="22"/>
-                <w:szCs w:val="22"/>
-              </w:rPr>
-              <w:t>нию</w:t>
+              <w:t>получению</w:t>
             </w:r>
             <w:r>
               <w:rPr>
@@ -9978,23 +10034,7 @@
                 <w:sz w:val="22"/>
                 <w:szCs w:val="22"/>
               </w:rPr>
-              <w:t>профессиональной</w:t>
-            </w:r>
-            <w:r>
-              <w:rPr>
-                <w:b w:val="0"/>
-                <w:sz w:val="22"/>
-                <w:szCs w:val="22"/>
-              </w:rPr>
-              <w:t xml:space="preserve"> </w:t>
-            </w:r>
-            <w:r>
-              <w:rPr>
-                <w:b w:val="0"/>
-                <w:sz w:val="22"/>
-                <w:szCs w:val="22"/>
-              </w:rPr>
-              <w:t>деятельн</w:t>
+              <w:t>професси</w:t>
             </w:r>
             <w:r>
               <w:rPr>
@@ -10010,7 +10050,31 @@
                 <w:sz w:val="22"/>
                 <w:szCs w:val="22"/>
               </w:rPr>
-              <w:t>сти</w:t>
+              <w:t>нальной</w:t>
+            </w:r>
+            <w:r>
+              <w:rPr>
+                <w:b w:val="0"/>
+                <w:sz w:val="22"/>
+                <w:szCs w:val="22"/>
+              </w:rPr>
+              <w:t xml:space="preserve"> </w:t>
+            </w:r>
+            <w:r>
+              <w:rPr>
+                <w:b w:val="0"/>
+                <w:sz w:val="22"/>
+                <w:szCs w:val="22"/>
+              </w:rPr>
+              <w:t>деятельности</w:t>
+            </w:r>
+            <w:r>
+              <w:rPr>
+                <w:b w:val="0"/>
+                <w:sz w:val="22"/>
+                <w:szCs w:val="22"/>
+              </w:rPr>
+              <w:t>)</w:t>
             </w:r>
           </w:p>
         </w:tc>
@@ -10147,7 +10211,39 @@
                 <w:sz w:val="22"/>
                 <w:szCs w:val="22"/>
               </w:rPr>
-              <w:t>Преддипломная</w:t>
+              <w:t>Производственная практика (</w:t>
+            </w:r>
+            <w:r>
+              <w:rPr>
+                <w:b w:val="0"/>
+                <w:sz w:val="22"/>
+                <w:szCs w:val="22"/>
+              </w:rPr>
+              <w:t>п</w:t>
+            </w:r>
+            <w:r>
+              <w:rPr>
+                <w:b w:val="0"/>
+                <w:sz w:val="22"/>
+                <w:szCs w:val="22"/>
+              </w:rPr>
+              <w:t>редд</w:t>
+            </w:r>
+            <w:r>
+              <w:rPr>
+                <w:b w:val="0"/>
+                <w:sz w:val="22"/>
+                <w:szCs w:val="22"/>
+              </w:rPr>
+              <w:t>и</w:t>
+            </w:r>
+            <w:r>
+              <w:rPr>
+                <w:b w:val="0"/>
+                <w:sz w:val="22"/>
+                <w:szCs w:val="22"/>
+              </w:rPr>
+              <w:t>пломная</w:t>
             </w:r>
             <w:r>
               <w:rPr>
@@ -10164,6 +10260,14 @@
                 <w:szCs w:val="22"/>
               </w:rPr>
               <w:t>практика</w:t>
+            </w:r>
+            <w:r>
+              <w:rPr>
+                <w:b w:val="0"/>
+                <w:sz w:val="22"/>
+                <w:szCs w:val="22"/>
+              </w:rPr>
+              <w:t>)</w:t>
             </w:r>
           </w:p>
         </w:tc>
@@ -10212,35 +10316,7 @@
                 <w:sz w:val="22"/>
                 <w:szCs w:val="22"/>
               </w:rPr>
-              <w:t>РО-0</w:t>
-            </w:r>
-            <w:r>
-              <w:rPr>
-                <w:sz w:val="22"/>
-                <w:szCs w:val="22"/>
-              </w:rPr>
-              <w:t>2</w:t>
-            </w:r>
-            <w:r>
-              <w:rPr>
-                <w:sz w:val="22"/>
-                <w:szCs w:val="22"/>
-              </w:rPr>
-              <w:t xml:space="preserve">: </w:t>
-            </w:r>
-            <w:r>
-              <w:rPr>
-                <w:sz w:val="22"/>
-                <w:szCs w:val="22"/>
-              </w:rPr>
-              <w:t xml:space="preserve">ОК-5, </w:t>
-            </w:r>
-            <w:r>
-              <w:rPr>
-                <w:sz w:val="22"/>
-                <w:szCs w:val="22"/>
-              </w:rPr>
-              <w:t>ОК-6, ОПК-1, ОПК-6</w:t>
+              <w:t>РО-02: ОК-5, ОК-6, ОПК-1, ОПК-6</w:t>
             </w:r>
           </w:p>
           <w:p>
@@ -10258,14 +10334,7 @@
                 <w:sz w:val="22"/>
                 <w:szCs w:val="22"/>
               </w:rPr>
-              <w:t>РО-04: ОК-8, ПК-</w:t>
-            </w:r>
-            <w:r>
-              <w:rPr>
-                <w:sz w:val="22"/>
-                <w:szCs w:val="22"/>
-              </w:rPr>
-              <w:t>5</w:t>
+              <w:t>РО-04: ОК-8, ПК-5</w:t>
             </w:r>
           </w:p>
           <w:p>
@@ -10283,14 +10352,7 @@
                 <w:sz w:val="22"/>
                 <w:szCs w:val="22"/>
               </w:rPr>
-              <w:t>РО-05: ПК-3, ПК-7, ПК-12, ПК-1</w:t>
-            </w:r>
-            <w:r>
-              <w:rPr>
-                <w:sz w:val="22"/>
-                <w:szCs w:val="22"/>
-              </w:rPr>
-              <w:t>4</w:t>
+              <w:t>РО-05: ПК-3, ПК-7, ПК-12, ПК-14</w:t>
             </w:r>
           </w:p>
           <w:p>
@@ -10309,14 +10371,7 @@
                 <w:sz w:val="22"/>
                 <w:szCs w:val="22"/>
               </w:rPr>
-              <w:t>РО-06: ОПК-4,</w:t>
-            </w:r>
-            <w:r>
-              <w:rPr>
-                <w:sz w:val="22"/>
-                <w:szCs w:val="22"/>
-              </w:rPr>
-              <w:t xml:space="preserve"> ОПК-6</w:t>
+              <w:t>РО-06: ОПК-4, ОПК-6</w:t>
             </w:r>
           </w:p>
         </w:tc>
@@ -10772,32 +10827,79 @@
               </w:numPr>
               <w:rPr>
                 <w:b w:val="0"/>
-                <w:color w:val="00B050"/>
-              </w:rPr>
-            </w:pPr>
-            <w:r>
-              <w:rPr>
-                <w:b w:val="0"/>
-                <w:sz w:val="22"/>
-                <w:szCs w:val="22"/>
-              </w:rPr>
-              <w:t>Научно-исследовательская</w:t>
-            </w:r>
-            <w:r>
-              <w:rPr>
-                <w:b w:val="0"/>
-                <w:sz w:val="22"/>
-                <w:szCs w:val="22"/>
-              </w:rPr>
-              <w:t xml:space="preserve"> </w:t>
-            </w:r>
-            <w:r>
-              <w:rPr>
-                <w:b w:val="0"/>
-                <w:sz w:val="22"/>
-                <w:szCs w:val="22"/>
-              </w:rPr>
-              <w:t>работа</w:t>
+              </w:rPr>
+            </w:pPr>
+            <w:r>
+              <w:rPr>
+                <w:b w:val="0"/>
+                <w:sz w:val="22"/>
+                <w:szCs w:val="22"/>
+              </w:rPr>
+              <w:t>Производственная практ</w:t>
+            </w:r>
+            <w:r>
+              <w:rPr>
+                <w:b w:val="0"/>
+                <w:sz w:val="22"/>
+                <w:szCs w:val="22"/>
+              </w:rPr>
+              <w:t>и</w:t>
+            </w:r>
+            <w:r>
+              <w:rPr>
+                <w:b w:val="0"/>
+                <w:sz w:val="22"/>
+                <w:szCs w:val="22"/>
+              </w:rPr>
+              <w:t>ка (н</w:t>
+            </w:r>
+            <w:r>
+              <w:rPr>
+                <w:b w:val="0"/>
+                <w:sz w:val="22"/>
+                <w:szCs w:val="22"/>
+              </w:rPr>
+              <w:t>аучно-исследовательская</w:t>
+            </w:r>
+            <w:r>
+              <w:rPr>
+                <w:b w:val="0"/>
+                <w:sz w:val="22"/>
+                <w:szCs w:val="22"/>
+              </w:rPr>
+              <w:t xml:space="preserve"> </w:t>
+            </w:r>
+            <w:r>
+              <w:rPr>
+                <w:b w:val="0"/>
+                <w:sz w:val="22"/>
+                <w:szCs w:val="22"/>
+              </w:rPr>
+              <w:t>р</w:t>
+            </w:r>
+            <w:r>
+              <w:rPr>
+                <w:b w:val="0"/>
+                <w:sz w:val="22"/>
+                <w:szCs w:val="22"/>
+              </w:rPr>
+              <w:t>а</w:t>
+            </w:r>
+            <w:r>
+              <w:rPr>
+                <w:b w:val="0"/>
+                <w:sz w:val="22"/>
+                <w:szCs w:val="22"/>
+              </w:rPr>
+              <w:t>бота</w:t>
+            </w:r>
+            <w:r>
+              <w:rPr>
+                <w:b w:val="0"/>
+                <w:sz w:val="22"/>
+                <w:szCs w:val="22"/>
+              </w:rPr>
+              <w:t>)</w:t>
             </w:r>
           </w:p>
         </w:tc>
@@ -10981,15 +11083,23 @@
                 <w:sz w:val="22"/>
                 <w:szCs w:val="22"/>
               </w:rPr>
-              <w:t>Практика</w:t>
-            </w:r>
-            <w:r>
-              <w:rPr>
-                <w:b w:val="0"/>
-                <w:sz w:val="22"/>
-                <w:szCs w:val="22"/>
-              </w:rPr>
-              <w:t xml:space="preserve"> </w:t>
+              <w:t>Учебная практика (практ</w:t>
+            </w:r>
+            <w:r>
+              <w:rPr>
+                <w:b w:val="0"/>
+                <w:sz w:val="22"/>
+                <w:szCs w:val="22"/>
+              </w:rPr>
+              <w:t>и</w:t>
+            </w:r>
+            <w:r>
+              <w:rPr>
+                <w:b w:val="0"/>
+                <w:sz w:val="22"/>
+                <w:szCs w:val="22"/>
+              </w:rPr>
+              <w:t xml:space="preserve">ка </w:t>
             </w:r>
             <w:r>
               <w:rPr>
@@ -11029,23 +11139,39 @@
                 <w:sz w:val="22"/>
                 <w:szCs w:val="22"/>
               </w:rPr>
-              <w:t>первичных</w:t>
-            </w:r>
-            <w:r>
-              <w:rPr>
-                <w:b w:val="0"/>
-                <w:sz w:val="22"/>
-                <w:szCs w:val="22"/>
-              </w:rPr>
-              <w:t xml:space="preserve"> </w:t>
-            </w:r>
-            <w:r>
-              <w:rPr>
-                <w:b w:val="0"/>
-                <w:sz w:val="22"/>
-                <w:szCs w:val="22"/>
-              </w:rPr>
-              <w:t>професси</w:t>
+              <w:t>перви</w:t>
+            </w:r>
+            <w:r>
+              <w:rPr>
+                <w:b w:val="0"/>
+                <w:sz w:val="22"/>
+                <w:szCs w:val="22"/>
+              </w:rPr>
+              <w:t>ч</w:t>
+            </w:r>
+            <w:r>
+              <w:rPr>
+                <w:b w:val="0"/>
+                <w:sz w:val="22"/>
+                <w:szCs w:val="22"/>
+              </w:rPr>
+              <w:t>ных</w:t>
+            </w:r>
+            <w:r>
+              <w:rPr>
+                <w:b w:val="0"/>
+                <w:sz w:val="22"/>
+                <w:szCs w:val="22"/>
+              </w:rPr>
+              <w:t xml:space="preserve"> </w:t>
+            </w:r>
+            <w:r>
+              <w:rPr>
+                <w:b w:val="0"/>
+                <w:sz w:val="22"/>
+                <w:szCs w:val="22"/>
+              </w:rPr>
+              <w:t>пр</w:t>
             </w:r>
             <w:r>
               <w:rPr>
@@ -11061,7 +11187,7 @@
                 <w:sz w:val="22"/>
                 <w:szCs w:val="22"/>
               </w:rPr>
-              <w:t>нальных</w:t>
+              <w:t>фессиональных</w:t>
             </w:r>
             <w:r>
               <w:rPr>
@@ -11110,6 +11236,14 @@
                 <w:szCs w:val="22"/>
               </w:rPr>
               <w:t>навыков</w:t>
+            </w:r>
+            <w:r>
+              <w:rPr>
+                <w:b w:val="0"/>
+                <w:sz w:val="22"/>
+                <w:szCs w:val="22"/>
+              </w:rPr>
+              <w:t>)</w:t>
             </w:r>
           </w:p>
         </w:tc>
@@ -11430,23 +11564,71 @@
                 <w:sz w:val="22"/>
                 <w:szCs w:val="22"/>
               </w:rPr>
-              <w:t>Педагогическая</w:t>
-            </w:r>
-            <w:r>
-              <w:rPr>
-                <w:b w:val="0"/>
-                <w:sz w:val="22"/>
-                <w:szCs w:val="22"/>
-              </w:rPr>
-              <w:t xml:space="preserve"> </w:t>
-            </w:r>
-            <w:r>
-              <w:rPr>
-                <w:b w:val="0"/>
-                <w:sz w:val="22"/>
-                <w:szCs w:val="22"/>
-              </w:rPr>
-              <w:t>практика</w:t>
+              <w:t>Производственная практ</w:t>
+            </w:r>
+            <w:r>
+              <w:rPr>
+                <w:b w:val="0"/>
+                <w:sz w:val="22"/>
+                <w:szCs w:val="22"/>
+              </w:rPr>
+              <w:t>и</w:t>
+            </w:r>
+            <w:r>
+              <w:rPr>
+                <w:b w:val="0"/>
+                <w:sz w:val="22"/>
+                <w:szCs w:val="22"/>
+              </w:rPr>
+              <w:t>ка (</w:t>
+            </w:r>
+            <w:r>
+              <w:rPr>
+                <w:b w:val="0"/>
+                <w:sz w:val="22"/>
+                <w:szCs w:val="22"/>
+              </w:rPr>
+              <w:t>п</w:t>
+            </w:r>
+            <w:r>
+              <w:rPr>
+                <w:b w:val="0"/>
+                <w:sz w:val="22"/>
+                <w:szCs w:val="22"/>
+              </w:rPr>
+              <w:t>едагогическая</w:t>
+            </w:r>
+            <w:r>
+              <w:rPr>
+                <w:b w:val="0"/>
+                <w:sz w:val="22"/>
+                <w:szCs w:val="22"/>
+              </w:rPr>
+              <w:t xml:space="preserve"> </w:t>
+            </w:r>
+            <w:r>
+              <w:rPr>
+                <w:b w:val="0"/>
+                <w:sz w:val="22"/>
+                <w:szCs w:val="22"/>
+              </w:rPr>
+              <w:t>практ</w:t>
+            </w:r>
+            <w:r>
+              <w:rPr>
+                <w:b w:val="0"/>
+                <w:sz w:val="22"/>
+                <w:szCs w:val="22"/>
+              </w:rPr>
+              <w:t>и</w:t>
+            </w:r>
+            <w:r>
+              <w:rPr>
+                <w:b w:val="0"/>
+                <w:sz w:val="22"/>
+                <w:szCs w:val="22"/>
+              </w:rPr>
+              <w:t>ка</w:t>
             </w:r>
             <w:r>
               <w:rPr>
@@ -11494,23 +11676,23 @@
                 <w:sz w:val="22"/>
                 <w:szCs w:val="22"/>
               </w:rPr>
-              <w:t>професси</w:t>
-            </w:r>
-            <w:r>
-              <w:rPr>
-                <w:b w:val="0"/>
-                <w:sz w:val="22"/>
-                <w:szCs w:val="22"/>
-              </w:rPr>
-              <w:t>о</w:t>
-            </w:r>
-            <w:r>
-              <w:rPr>
-                <w:b w:val="0"/>
-                <w:sz w:val="22"/>
-                <w:szCs w:val="22"/>
-              </w:rPr>
-              <w:t>нальных</w:t>
+              <w:t>профе</w:t>
+            </w:r>
+            <w:r>
+              <w:rPr>
+                <w:b w:val="0"/>
+                <w:sz w:val="22"/>
+                <w:szCs w:val="22"/>
+              </w:rPr>
+              <w:t>с</w:t>
+            </w:r>
+            <w:r>
+              <w:rPr>
+                <w:b w:val="0"/>
+                <w:sz w:val="22"/>
+                <w:szCs w:val="22"/>
+              </w:rPr>
+              <w:t>сиональных</w:t>
             </w:r>
             <w:r>
               <w:rPr>
@@ -11558,7 +11740,23 @@
                 <w:sz w:val="22"/>
                 <w:szCs w:val="22"/>
               </w:rPr>
-              <w:t>опыта</w:t>
+              <w:t>оп</w:t>
+            </w:r>
+            <w:r>
+              <w:rPr>
+                <w:b w:val="0"/>
+                <w:sz w:val="22"/>
+                <w:szCs w:val="22"/>
+              </w:rPr>
+              <w:t>ы</w:t>
+            </w:r>
+            <w:r>
+              <w:rPr>
+                <w:b w:val="0"/>
+                <w:sz w:val="22"/>
+                <w:szCs w:val="22"/>
+              </w:rPr>
+              <w:t>та</w:t>
             </w:r>
             <w:r>
               <w:rPr>
@@ -11607,6 +11805,14 @@
                 <w:szCs w:val="22"/>
               </w:rPr>
               <w:t>тельности</w:t>
+            </w:r>
+            <w:r>
+              <w:rPr>
+                <w:b w:val="0"/>
+                <w:sz w:val="22"/>
+                <w:szCs w:val="22"/>
+              </w:rPr>
+              <w:t>)</w:t>
             </w:r>
           </w:p>
         </w:tc>
@@ -11786,13 +11992,7 @@
               <w:rPr>
                 <w:spacing w:val="-5"/>
               </w:rPr>
-              <w:t>ия</w:t>
-            </w:r>
-            <w:r>
-              <w:rPr>
-                <w:spacing w:val="-5"/>
-              </w:rPr>
-              <w:t xml:space="preserve">  рабочих программ дисциплин</w:t>
+              <w:t>ия  рабочих программ дисциплин</w:t>
             </w:r>
           </w:p>
           <w:p>
@@ -11961,23 +12161,79 @@
                 <w:sz w:val="22"/>
                 <w:szCs w:val="22"/>
               </w:rPr>
-              <w:t>Преддипломная</w:t>
-            </w:r>
-            <w:r>
-              <w:rPr>
-                <w:b w:val="0"/>
-                <w:sz w:val="22"/>
-                <w:szCs w:val="22"/>
-              </w:rPr>
-              <w:t xml:space="preserve"> </w:t>
-            </w:r>
-            <w:r>
-              <w:rPr>
-                <w:b w:val="0"/>
-                <w:sz w:val="22"/>
-                <w:szCs w:val="22"/>
-              </w:rPr>
-              <w:t>практика</w:t>
+              <w:t>Производственная практ</w:t>
+            </w:r>
+            <w:r>
+              <w:rPr>
+                <w:b w:val="0"/>
+                <w:sz w:val="22"/>
+                <w:szCs w:val="22"/>
+              </w:rPr>
+              <w:t>и</w:t>
+            </w:r>
+            <w:r>
+              <w:rPr>
+                <w:b w:val="0"/>
+                <w:sz w:val="22"/>
+                <w:szCs w:val="22"/>
+              </w:rPr>
+              <w:t>ка (</w:t>
+            </w:r>
+            <w:r>
+              <w:rPr>
+                <w:b w:val="0"/>
+                <w:sz w:val="22"/>
+                <w:szCs w:val="22"/>
+              </w:rPr>
+              <w:t>п</w:t>
+            </w:r>
+            <w:r>
+              <w:rPr>
+                <w:b w:val="0"/>
+                <w:sz w:val="22"/>
+                <w:szCs w:val="22"/>
+              </w:rPr>
+              <w:t>реддипломная</w:t>
+            </w:r>
+            <w:r>
+              <w:rPr>
+                <w:b w:val="0"/>
+                <w:sz w:val="22"/>
+                <w:szCs w:val="22"/>
+              </w:rPr>
+              <w:t xml:space="preserve"> </w:t>
+            </w:r>
+            <w:r>
+              <w:rPr>
+                <w:b w:val="0"/>
+                <w:sz w:val="22"/>
+                <w:szCs w:val="22"/>
+              </w:rPr>
+              <w:t>пра</w:t>
+            </w:r>
+            <w:r>
+              <w:rPr>
+                <w:b w:val="0"/>
+                <w:sz w:val="22"/>
+                <w:szCs w:val="22"/>
+              </w:rPr>
+              <w:t>к</w:t>
+            </w:r>
+            <w:r>
+              <w:rPr>
+                <w:b w:val="0"/>
+                <w:sz w:val="22"/>
+                <w:szCs w:val="22"/>
+              </w:rPr>
+              <w:t>тика</w:t>
+            </w:r>
+            <w:r>
+              <w:rPr>
+                <w:b w:val="0"/>
+                <w:sz w:val="22"/>
+                <w:szCs w:val="22"/>
+              </w:rPr>
+              <w:t>)</w:t>
             </w:r>
           </w:p>
         </w:tc>
@@ -12255,12 +12511,12 @@
                 <w:szCs w:val="22"/>
               </w:rPr>
             </w:pPr>
-            <w:bookmarkStart w:id="5" w:name="10110100742.1._Междисциплинарные_связи_с"/>
-            <w:bookmarkStart w:id="6" w:name="10110100752.2._Междисциплинарные_связи_с"/>
-            <w:bookmarkStart w:id="7" w:name="10110000424._ОБЪЕМ_ДИСЦИПЛИНЫ_И_ВИДЫ_УЧЕ"/>
+            <w:bookmarkStart w:id="4" w:name="10110100742.1._Междисциплинарные_связи_с"/>
+            <w:bookmarkStart w:id="5" w:name="10110100752.2._Междисциплинарные_связи_с"/>
+            <w:bookmarkStart w:id="6" w:name="10110000424._ОБЪЕМ_ДИСЦИПЛИНЫ_И_ВИДЫ_УЧЕ"/>
+            <w:bookmarkEnd w:id="4"/>
             <w:bookmarkEnd w:id="5"/>
             <w:bookmarkEnd w:id="6"/>
-            <w:bookmarkEnd w:id="7"/>
             <w:r>
               <w:rPr>
                 <w:sz w:val="22"/>
@@ -12585,7 +12841,31 @@
                 <w:sz w:val="22"/>
                 <w:szCs w:val="22"/>
               </w:rPr>
-              <w:t>Научно-исследовательская</w:t>
+              <w:t>Производственная практ</w:t>
+            </w:r>
+            <w:r>
+              <w:rPr>
+                <w:b w:val="0"/>
+                <w:sz w:val="22"/>
+                <w:szCs w:val="22"/>
+              </w:rPr>
+              <w:t>и</w:t>
+            </w:r>
+            <w:r>
+              <w:rPr>
+                <w:b w:val="0"/>
+                <w:sz w:val="22"/>
+                <w:szCs w:val="22"/>
+              </w:rPr>
+              <w:t>ка (н</w:t>
+            </w:r>
+            <w:r>
+              <w:rPr>
+                <w:b w:val="0"/>
+                <w:sz w:val="22"/>
+                <w:szCs w:val="22"/>
+              </w:rPr>
+              <w:t>аучно-исследовательская</w:t>
             </w:r>
             <w:r>
               <w:rPr>
@@ -12618,6 +12898,14 @@
                 <w:szCs w:val="22"/>
               </w:rPr>
               <w:t>бота</w:t>
+            </w:r>
+            <w:r>
+              <w:rPr>
+                <w:b w:val="0"/>
+                <w:sz w:val="22"/>
+                <w:szCs w:val="22"/>
+              </w:rPr>
+              <w:t>)</w:t>
             </w:r>
           </w:p>
         </w:tc>
@@ -13067,15 +13355,7 @@
                 <w:sz w:val="22"/>
                 <w:szCs w:val="22"/>
               </w:rPr>
-              <w:t>Практика</w:t>
-            </w:r>
-            <w:r>
-              <w:rPr>
-                <w:b w:val="0"/>
-                <w:sz w:val="22"/>
-                <w:szCs w:val="22"/>
-              </w:rPr>
-              <w:t xml:space="preserve"> </w:t>
+              <w:t xml:space="preserve">Учебная практика (практика </w:t>
             </w:r>
             <w:r>
               <w:rPr>
@@ -13212,6 +13492,14 @@
                 <w:szCs w:val="22"/>
               </w:rPr>
               <w:t>навыков</w:t>
+            </w:r>
+            <w:r>
+              <w:rPr>
+                <w:b w:val="0"/>
+                <w:sz w:val="22"/>
+                <w:szCs w:val="22"/>
+              </w:rPr>
+              <w:t>)</w:t>
             </w:r>
           </w:p>
         </w:tc>
@@ -13588,39 +13876,47 @@
                 <w:sz w:val="22"/>
                 <w:szCs w:val="22"/>
               </w:rPr>
-              <w:t>Педагогическая</w:t>
-            </w:r>
-            <w:r>
-              <w:rPr>
-                <w:b w:val="0"/>
-                <w:sz w:val="22"/>
-                <w:szCs w:val="22"/>
-              </w:rPr>
-              <w:t xml:space="preserve"> </w:t>
-            </w:r>
-            <w:r>
-              <w:rPr>
-                <w:b w:val="0"/>
-                <w:sz w:val="22"/>
-                <w:szCs w:val="22"/>
-              </w:rPr>
-              <w:t>пра</w:t>
-            </w:r>
-            <w:r>
-              <w:rPr>
-                <w:b w:val="0"/>
-                <w:sz w:val="22"/>
-                <w:szCs w:val="22"/>
-              </w:rPr>
-              <w:t>к</w:t>
-            </w:r>
-            <w:r>
-              <w:rPr>
-                <w:b w:val="0"/>
-                <w:sz w:val="22"/>
-                <w:szCs w:val="22"/>
-              </w:rPr>
-              <w:t>тика</w:t>
+              <w:t>Производственная практика (п</w:t>
+            </w:r>
+            <w:r>
+              <w:rPr>
+                <w:b w:val="0"/>
+                <w:sz w:val="22"/>
+                <w:szCs w:val="22"/>
+              </w:rPr>
+              <w:t>едагогич</w:t>
+            </w:r>
+            <w:r>
+              <w:rPr>
+                <w:b w:val="0"/>
+                <w:sz w:val="22"/>
+                <w:szCs w:val="22"/>
+              </w:rPr>
+              <w:t>е</w:t>
+            </w:r>
+            <w:r>
+              <w:rPr>
+                <w:b w:val="0"/>
+                <w:sz w:val="22"/>
+                <w:szCs w:val="22"/>
+              </w:rPr>
+              <w:t>ская</w:t>
+            </w:r>
+            <w:r>
+              <w:rPr>
+                <w:b w:val="0"/>
+                <w:sz w:val="22"/>
+                <w:szCs w:val="22"/>
+              </w:rPr>
+              <w:t xml:space="preserve"> </w:t>
+            </w:r>
+            <w:r>
+              <w:rPr>
+                <w:b w:val="0"/>
+                <w:sz w:val="22"/>
+                <w:szCs w:val="22"/>
+              </w:rPr>
+              <w:t>практика</w:t>
             </w:r>
             <w:r>
               <w:rPr>
@@ -13652,23 +13948,55 @@
                 <w:sz w:val="22"/>
                 <w:szCs w:val="22"/>
               </w:rPr>
-              <w:t>получению</w:t>
-            </w:r>
-            <w:r>
-              <w:rPr>
-                <w:b w:val="0"/>
-                <w:sz w:val="22"/>
-                <w:szCs w:val="22"/>
-              </w:rPr>
-              <w:t xml:space="preserve"> </w:t>
-            </w:r>
-            <w:r>
-              <w:rPr>
-                <w:b w:val="0"/>
-                <w:sz w:val="22"/>
-                <w:szCs w:val="22"/>
-              </w:rPr>
-              <w:t>профессиональных</w:t>
+              <w:t>пол</w:t>
+            </w:r>
+            <w:r>
+              <w:rPr>
+                <w:b w:val="0"/>
+                <w:sz w:val="22"/>
+                <w:szCs w:val="22"/>
+              </w:rPr>
+              <w:t>у</w:t>
+            </w:r>
+            <w:r>
+              <w:rPr>
+                <w:b w:val="0"/>
+                <w:sz w:val="22"/>
+                <w:szCs w:val="22"/>
+              </w:rPr>
+              <w:t>чению</w:t>
+            </w:r>
+            <w:r>
+              <w:rPr>
+                <w:b w:val="0"/>
+                <w:sz w:val="22"/>
+                <w:szCs w:val="22"/>
+              </w:rPr>
+              <w:t xml:space="preserve"> </w:t>
+            </w:r>
+            <w:r>
+              <w:rPr>
+                <w:b w:val="0"/>
+                <w:sz w:val="22"/>
+                <w:szCs w:val="22"/>
+              </w:rPr>
+              <w:t>профессионал</w:t>
+            </w:r>
+            <w:r>
+              <w:rPr>
+                <w:b w:val="0"/>
+                <w:sz w:val="22"/>
+                <w:szCs w:val="22"/>
+              </w:rPr>
+              <w:t>ь</w:t>
+            </w:r>
+            <w:r>
+              <w:rPr>
+                <w:b w:val="0"/>
+                <w:sz w:val="22"/>
+                <w:szCs w:val="22"/>
+              </w:rPr>
+              <w:t>ных</w:t>
             </w:r>
             <w:r>
               <w:rPr>
@@ -13716,39 +14044,39 @@
                 <w:sz w:val="22"/>
                 <w:szCs w:val="22"/>
               </w:rPr>
-              <w:t>опыта</w:t>
-            </w:r>
-            <w:r>
-              <w:rPr>
-                <w:b w:val="0"/>
-                <w:sz w:val="22"/>
-                <w:szCs w:val="22"/>
-              </w:rPr>
-              <w:t xml:space="preserve"> </w:t>
-            </w:r>
-            <w:r>
-              <w:rPr>
-                <w:b w:val="0"/>
-                <w:sz w:val="22"/>
-                <w:szCs w:val="22"/>
-              </w:rPr>
-              <w:t>пр</w:t>
-            </w:r>
-            <w:r>
-              <w:rPr>
-                <w:b w:val="0"/>
-                <w:sz w:val="22"/>
-                <w:szCs w:val="22"/>
-              </w:rPr>
-              <w:t>о</w:t>
-            </w:r>
-            <w:r>
-              <w:rPr>
-                <w:b w:val="0"/>
-                <w:sz w:val="22"/>
-                <w:szCs w:val="22"/>
-              </w:rPr>
-              <w:t>фессиональной</w:t>
+              <w:t>оп</w:t>
+            </w:r>
+            <w:r>
+              <w:rPr>
+                <w:b w:val="0"/>
+                <w:sz w:val="22"/>
+                <w:szCs w:val="22"/>
+              </w:rPr>
+              <w:t>ы</w:t>
+            </w:r>
+            <w:r>
+              <w:rPr>
+                <w:b w:val="0"/>
+                <w:sz w:val="22"/>
+                <w:szCs w:val="22"/>
+              </w:rPr>
+              <w:t>та</w:t>
+            </w:r>
+            <w:r>
+              <w:rPr>
+                <w:b w:val="0"/>
+                <w:sz w:val="22"/>
+                <w:szCs w:val="22"/>
+              </w:rPr>
+              <w:t xml:space="preserve"> </w:t>
+            </w:r>
+            <w:r>
+              <w:rPr>
+                <w:b w:val="0"/>
+                <w:sz w:val="22"/>
+                <w:szCs w:val="22"/>
+              </w:rPr>
+              <w:t>профессиональной</w:t>
             </w:r>
             <w:r>
               <w:rPr>
@@ -13781,6 +14109,14 @@
                 <w:szCs w:val="22"/>
               </w:rPr>
               <w:t>тельности</w:t>
+            </w:r>
+            <w:r>
+              <w:rPr>
+                <w:b w:val="0"/>
+                <w:sz w:val="22"/>
+                <w:szCs w:val="22"/>
+              </w:rPr>
+              <w:t>)</w:t>
             </w:r>
           </w:p>
         </w:tc>
@@ -14146,7 +14482,31 @@
                 <w:sz w:val="22"/>
                 <w:szCs w:val="22"/>
               </w:rPr>
-              <w:t>Преддипломная</w:t>
+              <w:t>Производственная практика (п</w:t>
+            </w:r>
+            <w:r>
+              <w:rPr>
+                <w:b w:val="0"/>
+                <w:sz w:val="22"/>
+                <w:szCs w:val="22"/>
+              </w:rPr>
+              <w:t>редд</w:t>
+            </w:r>
+            <w:r>
+              <w:rPr>
+                <w:b w:val="0"/>
+                <w:sz w:val="22"/>
+                <w:szCs w:val="22"/>
+              </w:rPr>
+              <w:t>и</w:t>
+            </w:r>
+            <w:r>
+              <w:rPr>
+                <w:b w:val="0"/>
+                <w:sz w:val="22"/>
+                <w:szCs w:val="22"/>
+              </w:rPr>
+              <w:t>пломная</w:t>
             </w:r>
             <w:r>
               <w:rPr>
@@ -14179,6 +14539,14 @@
                 <w:szCs w:val="22"/>
               </w:rPr>
               <w:t>тика</w:t>
+            </w:r>
+            <w:r>
+              <w:rPr>
+                <w:b w:val="0"/>
+                <w:sz w:val="22"/>
+                <w:szCs w:val="22"/>
+              </w:rPr>
+              <w:t>)</w:t>
             </w:r>
           </w:p>
         </w:tc>
@@ -14551,7 +14919,7 @@
       </w:tr>
     </w:tbl>
     <w:p>
-      <w:bookmarkStart w:id="8" w:name="_Toc292835156"/>
+      <w:bookmarkStart w:id="7" w:name="_Toc292835156"/>
     </w:p>
     <w:p>
       <w:pPr>
@@ -14931,7 +15299,7 @@
             <w:shd w:val="clear" w:color="auto" w:fill="auto"/>
             <w:vAlign w:val="center"/>
           </w:tcPr>
-          <w:bookmarkEnd w:id="8"/>
+          <w:bookmarkEnd w:id="7"/>
           <w:p>
             <w:pPr>
               <w:jc w:val="center"/>
@@ -15149,31 +15517,71 @@
                 <w:sz w:val="22"/>
                 <w:szCs w:val="22"/>
               </w:rPr>
-              <w:t>Научно-исследовательская</w:t>
-            </w:r>
-            <w:r>
-              <w:rPr>
-                <w:b w:val="0"/>
-                <w:sz w:val="22"/>
-                <w:szCs w:val="22"/>
-              </w:rPr>
-              <w:t xml:space="preserve"> </w:t>
-            </w:r>
-            <w:r>
-              <w:rPr>
-                <w:b w:val="0"/>
-                <w:sz w:val="22"/>
-                <w:szCs w:val="22"/>
-              </w:rPr>
-              <w:t>работа</w:t>
-            </w:r>
-            <w:r>
-              <w:rPr>
-                <w:b w:val="0"/>
-                <w:sz w:val="22"/>
-                <w:szCs w:val="22"/>
-              </w:rPr>
-              <w:t xml:space="preserve"> – семестры 1-4</w:t>
+              <w:t>Производственная практика (н</w:t>
+            </w:r>
+            <w:r>
+              <w:rPr>
+                <w:b w:val="0"/>
+                <w:sz w:val="22"/>
+                <w:szCs w:val="22"/>
+              </w:rPr>
+              <w:t>аучно-исследовательская</w:t>
+            </w:r>
+            <w:r>
+              <w:rPr>
+                <w:b w:val="0"/>
+                <w:sz w:val="22"/>
+                <w:szCs w:val="22"/>
+              </w:rPr>
+              <w:t xml:space="preserve"> </w:t>
+            </w:r>
+            <w:r>
+              <w:rPr>
+                <w:b w:val="0"/>
+                <w:sz w:val="22"/>
+                <w:szCs w:val="22"/>
+              </w:rPr>
+              <w:t>р</w:t>
+            </w:r>
+            <w:r>
+              <w:rPr>
+                <w:b w:val="0"/>
+                <w:sz w:val="22"/>
+                <w:szCs w:val="22"/>
+              </w:rPr>
+              <w:t>а</w:t>
+            </w:r>
+            <w:r>
+              <w:rPr>
+                <w:b w:val="0"/>
+                <w:sz w:val="22"/>
+                <w:szCs w:val="22"/>
+              </w:rPr>
+              <w:t>бота</w:t>
+            </w:r>
+            <w:r>
+              <w:rPr>
+                <w:b w:val="0"/>
+                <w:sz w:val="22"/>
+                <w:szCs w:val="22"/>
+              </w:rPr>
+              <w:t>)</w:t>
+            </w:r>
+            <w:r>
+              <w:rPr>
+                <w:b w:val="0"/>
+                <w:sz w:val="22"/>
+                <w:szCs w:val="22"/>
+              </w:rPr>
+              <w:t xml:space="preserve"> </w:t>
+            </w:r>
+            <w:r>
+              <w:rPr>
+                <w:b w:val="0"/>
+                <w:sz w:val="22"/>
+                <w:szCs w:val="22"/>
+              </w:rPr>
+              <w:t>– семестры 1-4</w:t>
             </w:r>
           </w:p>
         </w:tc>
@@ -15220,15 +15628,7 @@
                 <w:sz w:val="22"/>
                 <w:szCs w:val="22"/>
               </w:rPr>
-              <w:t>Практика</w:t>
-            </w:r>
-            <w:r>
-              <w:rPr>
-                <w:b w:val="0"/>
-                <w:sz w:val="22"/>
-                <w:szCs w:val="22"/>
-              </w:rPr>
-              <w:t xml:space="preserve"> </w:t>
+              <w:t xml:space="preserve">Учебная практика (практика </w:t>
             </w:r>
             <w:r>
               <w:rPr>
@@ -15284,7 +15684,23 @@
                 <w:sz w:val="22"/>
                 <w:szCs w:val="22"/>
               </w:rPr>
-              <w:t>профессиональных</w:t>
+              <w:t>профе</w:t>
+            </w:r>
+            <w:r>
+              <w:rPr>
+                <w:b w:val="0"/>
+                <w:sz w:val="22"/>
+                <w:szCs w:val="22"/>
+              </w:rPr>
+              <w:t>с</w:t>
+            </w:r>
+            <w:r>
+              <w:rPr>
+                <w:b w:val="0"/>
+                <w:sz w:val="22"/>
+                <w:szCs w:val="22"/>
+              </w:rPr>
+              <w:t>сиональных</w:t>
             </w:r>
             <w:r>
               <w:rPr>
@@ -15340,7 +15756,23 @@
                 <w:sz w:val="22"/>
                 <w:szCs w:val="22"/>
               </w:rPr>
-              <w:t xml:space="preserve"> – семестр 2</w:t>
+              <w:t>)</w:t>
+            </w:r>
+            <w:r>
+              <w:rPr>
+                <w:b w:val="0"/>
+                <w:sz w:val="22"/>
+                <w:szCs w:val="22"/>
+              </w:rPr>
+              <w:t xml:space="preserve"> </w:t>
+            </w:r>
+            <w:r>
+              <w:rPr>
+                <w:b w:val="0"/>
+                <w:sz w:val="22"/>
+                <w:szCs w:val="22"/>
+              </w:rPr>
+              <w:t>– семестр 2</w:t>
             </w:r>
           </w:p>
         </w:tc>
@@ -15387,7 +15819,15 @@
                 <w:sz w:val="22"/>
                 <w:szCs w:val="22"/>
               </w:rPr>
-              <w:t>Педагогическая</w:t>
+              <w:t>Производственная практика (п</w:t>
+            </w:r>
+            <w:r>
+              <w:rPr>
+                <w:b w:val="0"/>
+                <w:sz w:val="22"/>
+                <w:szCs w:val="22"/>
+              </w:rPr>
+              <w:t>едагогическая</w:t>
             </w:r>
             <w:r>
               <w:rPr>
@@ -15435,7 +15875,23 @@
                 <w:sz w:val="22"/>
                 <w:szCs w:val="22"/>
               </w:rPr>
-              <w:t>получению</w:t>
+              <w:t>пол</w:t>
+            </w:r>
+            <w:r>
+              <w:rPr>
+                <w:b w:val="0"/>
+                <w:sz w:val="22"/>
+                <w:szCs w:val="22"/>
+              </w:rPr>
+              <w:t>у</w:t>
+            </w:r>
+            <w:r>
+              <w:rPr>
+                <w:b w:val="0"/>
+                <w:sz w:val="22"/>
+                <w:szCs w:val="22"/>
+              </w:rPr>
+              <w:t>чению</w:t>
             </w:r>
             <w:r>
               <w:rPr>
@@ -15467,23 +15923,7 @@
                 <w:sz w:val="22"/>
                 <w:szCs w:val="22"/>
               </w:rPr>
-              <w:t>ум</w:t>
-            </w:r>
-            <w:r>
-              <w:rPr>
-                <w:b w:val="0"/>
-                <w:sz w:val="22"/>
-                <w:szCs w:val="22"/>
-              </w:rPr>
-              <w:t>е</w:t>
-            </w:r>
-            <w:r>
-              <w:rPr>
-                <w:b w:val="0"/>
-                <w:sz w:val="22"/>
-                <w:szCs w:val="22"/>
-              </w:rPr>
-              <w:t>ний</w:t>
+              <w:t>умений</w:t>
             </w:r>
             <w:r>
               <w:rPr>
@@ -15547,7 +15987,31 @@
                 <w:sz w:val="22"/>
                 <w:szCs w:val="22"/>
               </w:rPr>
-              <w:t>деятельности</w:t>
+              <w:t>де</w:t>
+            </w:r>
+            <w:r>
+              <w:rPr>
+                <w:b w:val="0"/>
+                <w:sz w:val="22"/>
+                <w:szCs w:val="22"/>
+              </w:rPr>
+              <w:t>я</w:t>
+            </w:r>
+            <w:r>
+              <w:rPr>
+                <w:b w:val="0"/>
+                <w:sz w:val="22"/>
+                <w:szCs w:val="22"/>
+              </w:rPr>
+              <w:t>тельности</w:t>
+            </w:r>
+            <w:r>
+              <w:rPr>
+                <w:b w:val="0"/>
+                <w:sz w:val="22"/>
+                <w:szCs w:val="22"/>
+              </w:rPr>
+              <w:t>)</w:t>
             </w:r>
             <w:r>
               <w:rPr>
@@ -15604,7 +16068,15 @@
                 <w:sz w:val="22"/>
                 <w:szCs w:val="22"/>
               </w:rPr>
-              <w:t>Преддипломная</w:t>
+              <w:t>Производственная практика (п</w:t>
+            </w:r>
+            <w:r>
+              <w:rPr>
+                <w:b w:val="0"/>
+                <w:sz w:val="22"/>
+                <w:szCs w:val="22"/>
+              </w:rPr>
+              <w:t>реддипломная</w:t>
             </w:r>
             <w:r>
               <w:rPr>
@@ -15628,7 +16100,33 @@
                 <w:sz w:val="22"/>
                 <w:szCs w:val="22"/>
               </w:rPr>
-              <w:t xml:space="preserve"> – семестр 4</w:t>
+              <w:t>)</w:t>
+            </w:r>
+            <w:bookmarkStart w:id="8" w:name="_GoBack"/>
+            <w:bookmarkEnd w:id="8"/>
+            <w:r>
+              <w:rPr>
+                <w:b w:val="0"/>
+                <w:sz w:val="22"/>
+                <w:szCs w:val="22"/>
+              </w:rPr>
+              <w:t xml:space="preserve"> – с</w:t>
+            </w:r>
+            <w:r>
+              <w:rPr>
+                <w:b w:val="0"/>
+                <w:sz w:val="22"/>
+                <w:szCs w:val="22"/>
+              </w:rPr>
+              <w:t>е</w:t>
+            </w:r>
+            <w:r>
+              <w:rPr>
+                <w:b w:val="0"/>
+                <w:sz w:val="22"/>
+                <w:szCs w:val="22"/>
+              </w:rPr>
+              <w:t>местр 4</w:t>
             </w:r>
           </w:p>
         </w:tc>

</xml_diff>

<commit_message>
Copy & Paste again
</commit_message>
<xml_diff>
--- a/09.04.01/ИНМиТ_ИТиАП_09.04.01_М2.1_Практики, в том числе научно-исследовательская работа.docx
+++ b/09.04.01/ИНМиТ_ИТиАП_09.04.01_М2.1_Практики, в том числе научно-исследовательская работа.docx
@@ -16102,8 +16102,6 @@
               </w:rPr>
               <w:t>)</w:t>
             </w:r>
-            <w:bookmarkStart w:id="8" w:name="_GoBack"/>
-            <w:bookmarkEnd w:id="8"/>
             <w:r>
               <w:rPr>
                 <w:b w:val="0"/>
@@ -16262,6 +16260,8 @@
         <w:jc w:val="center"/>
         <w:rPr>
           <w:b/>
+          <w:sz w:val="22"/>
+          <w:szCs w:val="22"/>
         </w:rPr>
       </w:pPr>
       <w:r>
@@ -16270,7 +16270,23 @@
           <w:sz w:val="22"/>
           <w:szCs w:val="22"/>
         </w:rPr>
-        <w:t>Научно-исследовательская работа</w:t>
+        <w:t>Производственная практика</w:t>
+      </w:r>
+    </w:p>
+    <w:p>
+      <w:pPr>
+        <w:jc w:val="center"/>
+        <w:rPr>
+          <w:b/>
+        </w:rPr>
+      </w:pPr>
+      <w:r>
+        <w:rPr>
+          <w:b/>
+          <w:sz w:val="22"/>
+          <w:szCs w:val="22"/>
+        </w:rPr>
+        <w:t>(научно-исследовательская работа)</w:t>
       </w:r>
     </w:p>
     <w:tbl>
@@ -19103,6 +19119,8 @@
         <w:jc w:val="center"/>
         <w:rPr>
           <w:b/>
+          <w:sz w:val="22"/>
+          <w:szCs w:val="22"/>
         </w:rPr>
       </w:pPr>
       <w:r>
@@ -19111,7 +19129,23 @@
           <w:sz w:val="22"/>
           <w:szCs w:val="22"/>
         </w:rPr>
-        <w:t>Практика по получению первичных профессиональных умений и навыков</w:t>
+        <w:t>Учебная практика</w:t>
+      </w:r>
+    </w:p>
+    <w:p>
+      <w:pPr>
+        <w:jc w:val="center"/>
+        <w:rPr>
+          <w:b/>
+        </w:rPr>
+      </w:pPr>
+      <w:r>
+        <w:rPr>
+          <w:b/>
+          <w:sz w:val="22"/>
+          <w:szCs w:val="22"/>
+        </w:rPr>
+        <w:t>(практика по получению первичных профессиональных умений и навыков)</w:t>
       </w:r>
     </w:p>
     <w:tbl>
@@ -19832,23 +19866,7 @@
           <w:sz w:val="22"/>
           <w:szCs w:val="22"/>
         </w:rPr>
-        <w:t>Педагогическая практика по получению профессиональных умений и опыта профессиональной де</w:t>
-      </w:r>
-      <w:r>
-        <w:rPr>
-          <w:b/>
-          <w:sz w:val="22"/>
-          <w:szCs w:val="22"/>
-        </w:rPr>
-        <w:t>я</w:t>
-      </w:r>
-      <w:r>
-        <w:rPr>
-          <w:b/>
-          <w:sz w:val="22"/>
-          <w:szCs w:val="22"/>
-        </w:rPr>
-        <w:t>тельности</w:t>
+        <w:t>Производственная практика (педагогическая практика по получению профессиональных умений и опыта профессиональной деятельности)</w:t>
       </w:r>
     </w:p>
     <w:tbl>
@@ -20566,7 +20584,6 @@
         <w:jc w:val="center"/>
         <w:rPr>
           <w:b/>
-          <w:lang w:val="en-US"/>
         </w:rPr>
       </w:pPr>
       <w:r>
@@ -20576,7 +20593,23 @@
           <w:szCs w:val="22"/>
         </w:rPr>
         <w:lastRenderedPageBreak/>
-        <w:t>Преддипломная практика</w:t>
+        <w:t>Пр</w:t>
+      </w:r>
+      <w:r>
+        <w:rPr>
+          <w:b/>
+          <w:sz w:val="22"/>
+          <w:szCs w:val="22"/>
+        </w:rPr>
+        <w:t>оизводственная практика (предди</w:t>
+      </w:r>
+      <w:r>
+        <w:rPr>
+          <w:b/>
+          <w:sz w:val="22"/>
+          <w:szCs w:val="22"/>
+        </w:rPr>
+        <w:t>пломная практика)</w:t>
       </w:r>
     </w:p>
     <w:tbl>
@@ -21442,22 +21475,21 @@
                 <w:sz w:val="22"/>
                 <w:szCs w:val="22"/>
               </w:rPr>
-              <w:t>Научно-исследовательская</w:t>
-            </w:r>
-            <w:r>
-              <w:rPr>
-                <w:b/>
-                <w:sz w:val="22"/>
-                <w:szCs w:val="22"/>
-              </w:rPr>
-              <w:t xml:space="preserve"> </w:t>
-            </w:r>
-            <w:r>
-              <w:rPr>
-                <w:sz w:val="22"/>
-                <w:szCs w:val="22"/>
-              </w:rPr>
-              <w:t>раб</w:t>
+              <w:t>Производственная пра</w:t>
+            </w:r>
+            <w:r>
+              <w:rPr>
+                <w:sz w:val="22"/>
+                <w:szCs w:val="22"/>
+              </w:rPr>
+              <w:t>к</w:t>
+            </w:r>
+            <w:r>
+              <w:rPr>
+                <w:sz w:val="22"/>
+                <w:szCs w:val="22"/>
+              </w:rPr>
+              <w:t>тика (научно-исследовательская раб</w:t>
             </w:r>
             <w:r>
               <w:rPr>
@@ -21471,7 +21503,7 @@
                 <w:sz w:val="22"/>
                 <w:szCs w:val="22"/>
               </w:rPr>
-              <w:t>та</w:t>
+              <w:t>та)</w:t>
             </w:r>
           </w:p>
         </w:tc>
@@ -21495,140 +21527,49 @@
                 <w:sz w:val="22"/>
                 <w:szCs w:val="22"/>
               </w:rPr>
-              <w:t>Практика</w:t>
-            </w:r>
-            <w:r>
-              <w:rPr>
-                <w:b/>
-                <w:sz w:val="22"/>
-                <w:szCs w:val="22"/>
-              </w:rPr>
-              <w:t xml:space="preserve"> </w:t>
-            </w:r>
-            <w:r>
-              <w:rPr>
-                <w:sz w:val="22"/>
-                <w:szCs w:val="22"/>
-              </w:rPr>
-              <w:t>по</w:t>
-            </w:r>
-            <w:r>
-              <w:rPr>
-                <w:b/>
-                <w:sz w:val="22"/>
-                <w:szCs w:val="22"/>
-              </w:rPr>
-              <w:t xml:space="preserve"> </w:t>
-            </w:r>
-            <w:r>
-              <w:rPr>
-                <w:sz w:val="22"/>
-                <w:szCs w:val="22"/>
-              </w:rPr>
-              <w:t>получению</w:t>
-            </w:r>
-            <w:r>
-              <w:rPr>
-                <w:b/>
-                <w:sz w:val="22"/>
-                <w:szCs w:val="22"/>
-              </w:rPr>
-              <w:t xml:space="preserve"> </w:t>
-            </w:r>
-            <w:r>
-              <w:rPr>
-                <w:sz w:val="22"/>
-                <w:szCs w:val="22"/>
-              </w:rPr>
-              <w:t>первичных</w:t>
-            </w:r>
-            <w:r>
-              <w:rPr>
-                <w:b/>
-                <w:sz w:val="22"/>
-                <w:szCs w:val="22"/>
-              </w:rPr>
-              <w:t xml:space="preserve"> </w:t>
-            </w:r>
-            <w:r>
-              <w:rPr>
-                <w:sz w:val="22"/>
-                <w:szCs w:val="22"/>
-              </w:rPr>
-              <w:t>професси</w:t>
-            </w:r>
-            <w:r>
-              <w:rPr>
-                <w:sz w:val="22"/>
-                <w:szCs w:val="22"/>
-              </w:rPr>
-              <w:t>о</w:t>
-            </w:r>
-            <w:r>
-              <w:rPr>
-                <w:sz w:val="22"/>
-                <w:szCs w:val="22"/>
-              </w:rPr>
-              <w:t>нальных</w:t>
-            </w:r>
-            <w:r>
-              <w:rPr>
-                <w:b/>
-                <w:sz w:val="22"/>
-                <w:szCs w:val="22"/>
-              </w:rPr>
-              <w:t xml:space="preserve"> </w:t>
-            </w:r>
-            <w:r>
-              <w:rPr>
-                <w:sz w:val="22"/>
-                <w:szCs w:val="22"/>
-              </w:rPr>
-              <w:t>умений</w:t>
-            </w:r>
-            <w:r>
-              <w:rPr>
-                <w:b/>
-                <w:sz w:val="22"/>
-                <w:szCs w:val="22"/>
-              </w:rPr>
-              <w:t xml:space="preserve"> </w:t>
-            </w:r>
-            <w:r>
-              <w:rPr>
-                <w:sz w:val="22"/>
-                <w:szCs w:val="22"/>
-              </w:rPr>
-              <w:t>и</w:t>
-            </w:r>
-            <w:r>
-              <w:rPr>
-                <w:b/>
-                <w:sz w:val="22"/>
-                <w:szCs w:val="22"/>
-              </w:rPr>
-              <w:t xml:space="preserve"> </w:t>
-            </w:r>
-            <w:r>
-              <w:rPr>
-                <w:sz w:val="22"/>
-                <w:szCs w:val="22"/>
-              </w:rPr>
-              <w:t>нав</w:t>
-            </w:r>
-            <w:r>
-              <w:rPr>
-                <w:sz w:val="22"/>
-                <w:szCs w:val="22"/>
-              </w:rPr>
-              <w:t>ы</w:t>
-            </w:r>
-            <w:r>
-              <w:rPr>
-                <w:sz w:val="22"/>
-                <w:szCs w:val="22"/>
-              </w:rPr>
-              <w:t>ков</w:t>
+              <w:t>Учебная практика (пра</w:t>
+            </w:r>
+            <w:r>
+              <w:rPr>
+                <w:sz w:val="22"/>
+                <w:szCs w:val="22"/>
+              </w:rPr>
+              <w:t>к</w:t>
+            </w:r>
+            <w:r>
+              <w:rPr>
+                <w:sz w:val="22"/>
+                <w:szCs w:val="22"/>
+              </w:rPr>
+              <w:t>тика по получению пе</w:t>
+            </w:r>
+            <w:r>
+              <w:rPr>
+                <w:sz w:val="22"/>
+                <w:szCs w:val="22"/>
+              </w:rPr>
+              <w:t>р</w:t>
+            </w:r>
+            <w:r>
+              <w:rPr>
+                <w:sz w:val="22"/>
+                <w:szCs w:val="22"/>
+              </w:rPr>
+              <w:t>вичных профессионал</w:t>
+            </w:r>
+            <w:r>
+              <w:rPr>
+                <w:sz w:val="22"/>
+                <w:szCs w:val="22"/>
+              </w:rPr>
+              <w:t>ь</w:t>
+            </w:r>
+            <w:r>
+              <w:rPr>
+                <w:sz w:val="22"/>
+                <w:szCs w:val="22"/>
+              </w:rPr>
+              <w:t>ных умений и навыков)</w:t>
             </w:r>
           </w:p>
         </w:tc>
@@ -21651,81 +21592,35 @@
                 <w:sz w:val="22"/>
                 <w:szCs w:val="22"/>
               </w:rPr>
-              <w:t>Педагогическая</w:t>
-            </w:r>
-            <w:r>
-              <w:rPr>
-                <w:b/>
-                <w:sz w:val="22"/>
-                <w:szCs w:val="22"/>
-              </w:rPr>
-              <w:t xml:space="preserve"> </w:t>
-            </w:r>
-            <w:r>
-              <w:rPr>
-                <w:sz w:val="22"/>
-                <w:szCs w:val="22"/>
-              </w:rPr>
-              <w:t>практ</w:t>
-            </w:r>
-            <w:r>
-              <w:rPr>
-                <w:sz w:val="22"/>
-                <w:szCs w:val="22"/>
-              </w:rPr>
-              <w:t>и</w:t>
-            </w:r>
-            <w:r>
-              <w:rPr>
-                <w:sz w:val="22"/>
-                <w:szCs w:val="22"/>
-              </w:rPr>
-              <w:t>ка</w:t>
-            </w:r>
-            <w:r>
-              <w:rPr>
-                <w:b/>
-                <w:sz w:val="22"/>
-                <w:szCs w:val="22"/>
-              </w:rPr>
-              <w:t xml:space="preserve"> </w:t>
-            </w:r>
-            <w:r>
-              <w:rPr>
-                <w:sz w:val="22"/>
-                <w:szCs w:val="22"/>
-              </w:rPr>
-              <w:t>по</w:t>
-            </w:r>
-            <w:r>
-              <w:rPr>
-                <w:b/>
-                <w:sz w:val="22"/>
-                <w:szCs w:val="22"/>
-              </w:rPr>
-              <w:t xml:space="preserve"> </w:t>
-            </w:r>
-            <w:r>
-              <w:rPr>
-                <w:sz w:val="22"/>
-                <w:szCs w:val="22"/>
-              </w:rPr>
-              <w:t>получению</w:t>
-            </w:r>
-            <w:r>
-              <w:rPr>
-                <w:b/>
-                <w:sz w:val="22"/>
-                <w:szCs w:val="22"/>
-              </w:rPr>
-              <w:t xml:space="preserve"> </w:t>
-            </w:r>
-            <w:r>
-              <w:rPr>
-                <w:sz w:val="22"/>
-                <w:szCs w:val="22"/>
-              </w:rPr>
-              <w:t>пр</w:t>
+              <w:t>Производственная пра</w:t>
+            </w:r>
+            <w:r>
+              <w:rPr>
+                <w:sz w:val="22"/>
+                <w:szCs w:val="22"/>
+              </w:rPr>
+              <w:t>к</w:t>
+            </w:r>
+            <w:r>
+              <w:rPr>
+                <w:sz w:val="22"/>
+                <w:szCs w:val="22"/>
+              </w:rPr>
+              <w:t>тика (педагогическая практика по получению профессиональных ум</w:t>
+            </w:r>
+            <w:r>
+              <w:rPr>
+                <w:sz w:val="22"/>
+                <w:szCs w:val="22"/>
+              </w:rPr>
+              <w:t>е</w:t>
+            </w:r>
+            <w:r>
+              <w:rPr>
+                <w:sz w:val="22"/>
+                <w:szCs w:val="22"/>
+              </w:rPr>
+              <w:t>ний и опыта професси</w:t>
             </w:r>
             <w:r>
               <w:rPr>
@@ -21739,96 +21634,7 @@
                 <w:sz w:val="22"/>
                 <w:szCs w:val="22"/>
               </w:rPr>
-              <w:t>фессиональных</w:t>
-            </w:r>
-            <w:r>
-              <w:rPr>
-                <w:b/>
-                <w:sz w:val="22"/>
-                <w:szCs w:val="22"/>
-              </w:rPr>
-              <w:t xml:space="preserve"> </w:t>
-            </w:r>
-            <w:r>
-              <w:rPr>
-                <w:sz w:val="22"/>
-                <w:szCs w:val="22"/>
-              </w:rPr>
-              <w:t>умений</w:t>
-            </w:r>
-            <w:r>
-              <w:rPr>
-                <w:b/>
-                <w:sz w:val="22"/>
-                <w:szCs w:val="22"/>
-              </w:rPr>
-              <w:t xml:space="preserve"> </w:t>
-            </w:r>
-            <w:r>
-              <w:rPr>
-                <w:sz w:val="22"/>
-                <w:szCs w:val="22"/>
-              </w:rPr>
-              <w:t>и</w:t>
-            </w:r>
-            <w:r>
-              <w:rPr>
-                <w:b/>
-                <w:sz w:val="22"/>
-                <w:szCs w:val="22"/>
-              </w:rPr>
-              <w:t xml:space="preserve"> </w:t>
-            </w:r>
-            <w:r>
-              <w:rPr>
-                <w:sz w:val="22"/>
-                <w:szCs w:val="22"/>
-              </w:rPr>
-              <w:t>опыта</w:t>
-            </w:r>
-            <w:r>
-              <w:rPr>
-                <w:b/>
-                <w:sz w:val="22"/>
-                <w:szCs w:val="22"/>
-              </w:rPr>
-              <w:t xml:space="preserve"> </w:t>
-            </w:r>
-            <w:r>
-              <w:rPr>
-                <w:sz w:val="22"/>
-                <w:szCs w:val="22"/>
-              </w:rPr>
-              <w:t>профессионал</w:t>
-            </w:r>
-            <w:r>
-              <w:rPr>
-                <w:sz w:val="22"/>
-                <w:szCs w:val="22"/>
-              </w:rPr>
-              <w:t>ь</w:t>
-            </w:r>
-            <w:r>
-              <w:rPr>
-                <w:sz w:val="22"/>
-                <w:szCs w:val="22"/>
-              </w:rPr>
-              <w:t>ной</w:t>
-            </w:r>
-            <w:r>
-              <w:rPr>
-                <w:b/>
-                <w:sz w:val="22"/>
-                <w:szCs w:val="22"/>
-              </w:rPr>
-              <w:t xml:space="preserve"> </w:t>
-            </w:r>
-            <w:r>
-              <w:rPr>
-                <w:sz w:val="22"/>
-                <w:szCs w:val="22"/>
-              </w:rPr>
-              <w:t>деятельности</w:t>
+              <w:t>нальной деятельности)</w:t>
             </w:r>
           </w:p>
         </w:tc>
@@ -21851,37 +21657,24 @@
                 <w:sz w:val="22"/>
                 <w:szCs w:val="22"/>
               </w:rPr>
-              <w:t>Преддипломная</w:t>
-            </w:r>
-            <w:r>
-              <w:rPr>
-                <w:b/>
-                <w:sz w:val="22"/>
-                <w:szCs w:val="22"/>
-              </w:rPr>
-              <w:t xml:space="preserve"> </w:t>
-            </w:r>
-            <w:r>
-              <w:rPr>
-                <w:sz w:val="22"/>
-                <w:szCs w:val="22"/>
-              </w:rPr>
-              <w:t>практ</w:t>
-            </w:r>
-            <w:r>
-              <w:rPr>
-                <w:sz w:val="22"/>
-                <w:szCs w:val="22"/>
-              </w:rPr>
-              <w:t>и</w:t>
-            </w:r>
-            <w:r>
-              <w:rPr>
-                <w:sz w:val="22"/>
-                <w:szCs w:val="22"/>
-              </w:rPr>
-              <w:t>ка</w:t>
-            </w:r>
+              <w:t>Производственная пра</w:t>
+            </w:r>
+            <w:r>
+              <w:rPr>
+                <w:sz w:val="22"/>
+                <w:szCs w:val="22"/>
+              </w:rPr>
+              <w:t>к</w:t>
+            </w:r>
+            <w:r>
+              <w:rPr>
+                <w:sz w:val="22"/>
+                <w:szCs w:val="22"/>
+              </w:rPr>
+              <w:t>тика (преддипломная практика)</w:t>
+            </w:r>
+            <w:bookmarkStart w:id="8" w:name="_GoBack"/>
+            <w:bookmarkEnd w:id="8"/>
           </w:p>
         </w:tc>
       </w:tr>
@@ -22969,6 +22762,7 @@
                 <w:sz w:val="22"/>
                 <w:szCs w:val="22"/>
               </w:rPr>
+              <w:lastRenderedPageBreak/>
               <w:t>ние  по  рекомендова</w:t>
             </w:r>
             <w:r>
@@ -22983,7 +22777,6 @@
                 <w:sz w:val="22"/>
                 <w:szCs w:val="22"/>
               </w:rPr>
-              <w:lastRenderedPageBreak/>
               <w:t>ным  дисциплинам  учебного плана</w:t>
             </w:r>
           </w:p>

</xml_diff>